<commit_message>
fix a lot of bugs in code
</commit_message>
<xml_diff>
--- a/C195/helps/C195 Remaining To Do List.docx
+++ b/C195/helps/C195 Remaining To Do List.docx
@@ -55,6 +55,9 @@
       <w:r>
         <w:t xml:space="preserve">Check if start/end times overlap with any existing appointments when Add / Modify Appointment Controllers </w:t>
       </w:r>
+      <w:r>
+        <w:t xml:space="preserve">- Write 3 Test Cases with if/else checks </w:t>
+      </w:r>
     </w:p>
     <w:p/>
     <w:p>
@@ -188,149 +191,20 @@
         <w:t xml:space="preserve"> Not Working Properly</w:t>
       </w:r>
     </w:p>
+    <w:p/>
     <w:p>
-      <w:pPr>
-        <w:rPr>
-          <w:b/>
-          <w:bCs/>
-        </w:rPr>
-      </w:pPr>
+      <w:r>
+        <w:t xml:space="preserve">[X]    </w:t>
+      </w:r>
+      <w:proofErr w:type="gramStart"/>
+      <w:r>
+        <w:t>-  Check</w:t>
+      </w:r>
+      <w:proofErr w:type="gramEnd"/>
+      <w:r>
+        <w:t xml:space="preserve"> if user has any appointments within 15 minutes when reaching Main Controller </w:t>
+      </w:r>
     </w:p>
-    <w:p>
-      <w:r>
-        <w:t>[</w:t>
-      </w:r>
-      <w:r>
-        <w:t>X</w:t>
-      </w:r>
-      <w:proofErr w:type="gramStart"/>
-      <w:r>
-        <w:t>]  -</w:t>
-      </w:r>
-      <w:proofErr w:type="gramEnd"/>
-      <w:r>
-        <w:t xml:space="preserve">  Check if </w:t>
-      </w:r>
-      <w:proofErr w:type="spellStart"/>
-      <w:r>
-        <w:t>endTime</w:t>
-      </w:r>
-      <w:proofErr w:type="spellEnd"/>
-      <w:r>
-        <w:t xml:space="preserve"> </w:t>
-      </w:r>
-      <w:proofErr w:type="spellStart"/>
-      <w:r>
-        <w:t>isBefore</w:t>
-      </w:r>
-      <w:proofErr w:type="spellEnd"/>
-      <w:r>
-        <w:t xml:space="preserve">() </w:t>
-      </w:r>
-      <w:proofErr w:type="spellStart"/>
-      <w:r>
-        <w:t>startTime</w:t>
-      </w:r>
-      <w:proofErr w:type="spellEnd"/>
-      <w:r>
-        <w:t xml:space="preserve"> on Add / Modify Appointment Controllers</w:t>
-      </w:r>
-    </w:p>
-    <w:p/>
-    <w:p>
-      <w:r>
-        <w:t>[X</w:t>
-      </w:r>
-      <w:proofErr w:type="gramStart"/>
-      <w:r>
-        <w:t>]  -</w:t>
-      </w:r>
-      <w:proofErr w:type="gramEnd"/>
-      <w:r>
-        <w:t xml:space="preserve">  Check if </w:t>
-      </w:r>
-      <w:proofErr w:type="spellStart"/>
-      <w:r>
-        <w:t>starTime</w:t>
-      </w:r>
-      <w:proofErr w:type="spellEnd"/>
-      <w:r>
-        <w:t xml:space="preserve"> is the same as </w:t>
-      </w:r>
-      <w:proofErr w:type="spellStart"/>
-      <w:r>
-        <w:t>EndTime</w:t>
-      </w:r>
-      <w:proofErr w:type="spellEnd"/>
-      <w:r>
-        <w:t xml:space="preserve"> on Add / Modify Appointment Controllers</w:t>
-      </w:r>
-    </w:p>
-    <w:p/>
-    <w:p>
-      <w:r>
-        <w:t xml:space="preserve">[X]    </w:t>
-      </w:r>
-      <w:proofErr w:type="gramStart"/>
-      <w:r>
-        <w:t>-  Check</w:t>
-      </w:r>
-      <w:proofErr w:type="gramEnd"/>
-      <w:r>
-        <w:t xml:space="preserve"> if any appointments exist before allowed to delete a customer with warning box</w:t>
-      </w:r>
-    </w:p>
-    <w:p/>
-    <w:p>
-      <w:r>
-        <w:t xml:space="preserve">[X]    </w:t>
-      </w:r>
-      <w:proofErr w:type="gramStart"/>
-      <w:r>
-        <w:t>-  Check</w:t>
-      </w:r>
-      <w:proofErr w:type="gramEnd"/>
-      <w:r>
-        <w:t xml:space="preserve"> if user has any appointments within 15 minutes when reaching Main Controller if no appointments, prompt box indicating you do not have any upcoming appointments</w:t>
-      </w:r>
-    </w:p>
-    <w:p/>
-    <w:p>
-      <w:r>
-        <w:t xml:space="preserve">[X]    </w:t>
-      </w:r>
-      <w:proofErr w:type="gramStart"/>
-      <w:r>
-        <w:t>-  Check</w:t>
-      </w:r>
-      <w:proofErr w:type="gramEnd"/>
-      <w:r>
-        <w:t xml:space="preserve"> Local Time Zone of User compared to EST - make sure Add / Modify Appointments Are Not Outside 8a - 10p ETS range. Using 8.022 SQL Driver</w:t>
-      </w:r>
-    </w:p>
-    <w:p/>
-    <w:p>
-      <w:r>
-        <w:t xml:space="preserve">[X]   </w:t>
-      </w:r>
-      <w:proofErr w:type="gramStart"/>
-      <w:r>
-        <w:t>-  Update</w:t>
-      </w:r>
-      <w:proofErr w:type="gramEnd"/>
-      <w:r>
-        <w:t xml:space="preserve"> all methods before doing </w:t>
-      </w:r>
-      <w:proofErr w:type="spellStart"/>
-      <w:r>
-        <w:t>JavaDocs</w:t>
-      </w:r>
-      <w:proofErr w:type="spellEnd"/>
-      <w:r>
-        <w:t xml:space="preserve"> (70% of methods) </w:t>
-      </w:r>
-    </w:p>
-    <w:p/>
     <w:p/>
     <w:p/>
     <w:sectPr>

</xml_diff>

<commit_message>
add contact schedule scene - still needs methods added
</commit_message>
<xml_diff>
--- a/C195/helps/C195 Remaining To Do List.docx
+++ b/C195/helps/C195 Remaining To Do List.docx
@@ -44,19 +44,160 @@
     </w:p>
     <w:p/>
     <w:p>
+      <w:pPr>
+        <w:rPr>
+          <w:b/>
+          <w:bCs/>
+        </w:rPr>
+      </w:pPr>
       <w:proofErr w:type="gramStart"/>
       <w:r>
         <w:t>[  ]</w:t>
       </w:r>
       <w:proofErr w:type="gramEnd"/>
       <w:r>
+        <w:t xml:space="preserve"> - </w:t>
+      </w:r>
+      <w:r>
+        <w:rPr>
+          <w:b/>
+          <w:bCs/>
+          <w:u w:val="single"/>
+        </w:rPr>
+        <w:t>Discuss</w:t>
+      </w:r>
+      <w:r>
+        <w:t xml:space="preserve"> report of your choice -&gt; “in this report prompt and from the user login date and time stamp that will be tracked in part C” aka, login_activity.txt. I am already logging in every successful and unsuccessful attempt when accessing the program, </w:t>
+      </w:r>
+      <w:r>
+        <w:rPr>
+          <w:b/>
+          <w:bCs/>
+        </w:rPr>
+        <w:t>does report 3</w:t>
+      </w:r>
+      <w:r>
+        <w:t xml:space="preserve"> </w:t>
+      </w:r>
+      <w:r>
+        <w:rPr>
+          <w:b/>
+          <w:bCs/>
+        </w:rPr>
+        <w:t>also need to write that file every time a user accesses that special report from within the program?</w:t>
+      </w:r>
+    </w:p>
+    <w:p/>
+    <w:p>
+      <w:proofErr w:type="gramStart"/>
+      <w:r>
+        <w:t>[  ]</w:t>
+      </w:r>
+      <w:proofErr w:type="gramEnd"/>
+      <w:r>
         <w:t xml:space="preserve">  -  </w:t>
       </w:r>
       <w:r>
-        <w:t xml:space="preserve">Check if start/end times overlap with any existing appointments when Add / Modify Appointment Controllers </w:t>
-      </w:r>
-      <w:r>
-        <w:t xml:space="preserve">- Write 3 Test Cases with if/else checks </w:t>
+        <w:t xml:space="preserve">Overlap Check Add/Modify </w:t>
+      </w:r>
+      <w:proofErr w:type="spellStart"/>
+      <w:r>
+        <w:t xml:space="preserve">Appointment - </w:t>
+      </w:r>
+      <w:r>
+        <w:t>Write</w:t>
+      </w:r>
+      <w:proofErr w:type="spellEnd"/>
+      <w:r>
+        <w:t xml:space="preserve"> 3 Test Cases with if/else checks</w:t>
+      </w:r>
+      <w:r>
+        <w:t xml:space="preserve">. Use </w:t>
+      </w:r>
+      <w:proofErr w:type="spellStart"/>
+      <w:r>
+        <w:t>startDateTime</w:t>
+      </w:r>
+      <w:proofErr w:type="spellEnd"/>
+      <w:r>
+        <w:t xml:space="preserve"> </w:t>
+      </w:r>
+      <w:proofErr w:type="spellStart"/>
+      <w:r>
+        <w:t>LocalDate</w:t>
+      </w:r>
+      <w:proofErr w:type="spellEnd"/>
+      <w:r>
+        <w:t xml:space="preserve"> to </w:t>
+      </w:r>
+      <w:proofErr w:type="spellStart"/>
+      <w:proofErr w:type="gramStart"/>
+      <w:r>
+        <w:t>getAllAppointments</w:t>
+      </w:r>
+      <w:proofErr w:type="spellEnd"/>
+      <w:r>
+        <w:t>(</w:t>
+      </w:r>
+      <w:proofErr w:type="gramEnd"/>
+      <w:r>
+        <w:t xml:space="preserve">), </w:t>
+      </w:r>
+      <w:proofErr w:type="spellStart"/>
+      <w:r>
+        <w:t>theck</w:t>
+      </w:r>
+      <w:proofErr w:type="spellEnd"/>
+      <w:r>
+        <w:t xml:space="preserve"> for </w:t>
+      </w:r>
+      <w:proofErr w:type="spellStart"/>
+      <w:r>
+        <w:t>Customer_ID</w:t>
+      </w:r>
+      <w:proofErr w:type="spellEnd"/>
+      <w:r>
+        <w:t xml:space="preserve"> in that appointments table, the write </w:t>
+      </w:r>
+      <w:proofErr w:type="spellStart"/>
+      <w:r>
+        <w:t>foor</w:t>
+      </w:r>
+      <w:proofErr w:type="spellEnd"/>
+      <w:r>
+        <w:t xml:space="preserve"> loop to check if </w:t>
+      </w:r>
+      <w:proofErr w:type="spellStart"/>
+      <w:r>
+        <w:t>startTime</w:t>
+      </w:r>
+      <w:proofErr w:type="spellEnd"/>
+      <w:r>
+        <w:t xml:space="preserve"> is between existing appointment, if </w:t>
+      </w:r>
+      <w:proofErr w:type="spellStart"/>
+      <w:r>
+        <w:t>endTime</w:t>
+      </w:r>
+      <w:proofErr w:type="spellEnd"/>
+      <w:r>
+        <w:t xml:space="preserve"> is between existing appointment, and </w:t>
+      </w:r>
+      <w:proofErr w:type="spellStart"/>
+      <w:r>
+        <w:t>startTime</w:t>
+      </w:r>
+      <w:proofErr w:type="spellEnd"/>
+      <w:r>
+        <w:t>/</w:t>
+      </w:r>
+      <w:proofErr w:type="spellStart"/>
+      <w:r>
+        <w:t>endTim</w:t>
+      </w:r>
+      <w:proofErr w:type="spellEnd"/>
+      <w:r>
+        <w:t xml:space="preserve"> swallow up an existing appointment.</w:t>
       </w:r>
     </w:p>
     <w:p/>
@@ -89,19 +230,24 @@
       </w:r>
       <w:proofErr w:type="gramEnd"/>
       <w:r>
-        <w:t xml:space="preserve">  -  View Schedule by Contact ID - Report 3</w:t>
-      </w:r>
-    </w:p>
-    <w:p/>
-    <w:p>
-      <w:proofErr w:type="gramStart"/>
-      <w:r>
-        <w:t>[  ]</w:t>
-      </w:r>
-      <w:proofErr w:type="gramEnd"/>
-      <w:r>
-        <w:t xml:space="preserve">  -  View Email List - Report 4 (personal choice)</w:t>
-      </w:r>
+        <w:t xml:space="preserve">  -  View Schedule by Contact ID - Report </w:t>
+      </w:r>
+      <w:r>
+        <w:t xml:space="preserve">4 - Needs </w:t>
+      </w:r>
+      <w:proofErr w:type="spellStart"/>
+      <w:r>
+        <w:t>Appointment_ID</w:t>
+      </w:r>
+      <w:proofErr w:type="spellEnd"/>
+      <w:r>
+        <w:t xml:space="preserve">, Title, Type, Description, Start, End, </w:t>
+      </w:r>
+      <w:proofErr w:type="spellStart"/>
+      <w:r>
+        <w:t>Customer_ID</w:t>
+      </w:r>
+      <w:proofErr w:type="spellEnd"/>
     </w:p>
     <w:p/>
     <w:p>
@@ -203,6 +349,155 @@
       <w:proofErr w:type="gramEnd"/>
       <w:r>
         <w:t xml:space="preserve"> if user has any appointments within 15 minutes when reaching Main Controller </w:t>
+      </w:r>
+    </w:p>
+    <w:p>
+      <w:r>
+        <w:t xml:space="preserve">         </w:t>
+      </w:r>
+      <w:r>
+        <w:t xml:space="preserve"> </w:t>
+      </w:r>
+      <w:r>
+        <w:rPr>
+          <w:b/>
+          <w:bCs/>
+        </w:rPr>
+        <w:t>Getting a Null Pointer Exemption</w:t>
+      </w:r>
+      <w:r>
+        <w:t xml:space="preserve">, </w:t>
+      </w:r>
+      <w:proofErr w:type="gramStart"/>
+      <w:r>
+        <w:t>Cannot</w:t>
+      </w:r>
+      <w:proofErr w:type="gramEnd"/>
+      <w:r>
+        <w:t xml:space="preserve"> </w:t>
+      </w:r>
+      <w:r>
+        <w:t xml:space="preserve">figure out why </w:t>
+      </w:r>
+    </w:p>
+    <w:p>
+      <w:r>
+        <w:t xml:space="preserve">         </w:t>
+      </w:r>
+      <w:r>
+        <w:t>if (</w:t>
+      </w:r>
+      <w:proofErr w:type="spellStart"/>
+      <w:proofErr w:type="gramStart"/>
+      <w:r>
+        <w:t>customer.getCustomerID</w:t>
+      </w:r>
+      <w:proofErr w:type="spellEnd"/>
+      <w:proofErr w:type="gramEnd"/>
+      <w:r>
+        <w:t xml:space="preserve">() == </w:t>
+      </w:r>
+      <w:proofErr w:type="spellStart"/>
+      <w:r>
+        <w:t>appointment.getCustomerId</w:t>
+      </w:r>
+      <w:proofErr w:type="spellEnd"/>
+      <w:r>
+        <w:t>())</w:t>
+      </w:r>
+    </w:p>
+    <w:p>
+      <w:r>
+        <w:t xml:space="preserve">         </w:t>
+      </w:r>
+      <w:proofErr w:type="spellStart"/>
+      <w:proofErr w:type="gramStart"/>
+      <w:r>
+        <w:t>appointment.getCustomerId</w:t>
+      </w:r>
+      <w:proofErr w:type="spellEnd"/>
+      <w:proofErr w:type="gramEnd"/>
+      <w:r>
+        <w:t xml:space="preserve"> is coming back as </w:t>
+      </w:r>
+      <w:r>
+        <w:rPr>
+          <w:b/>
+          <w:bCs/>
+        </w:rPr>
+        <w:t>null</w:t>
+      </w:r>
+      <w:r>
+        <w:t xml:space="preserve">? </w:t>
+      </w:r>
+    </w:p>
+    <w:p/>
+    <w:p>
+      <w:r>
+        <w:t xml:space="preserve">[X] - </w:t>
+      </w:r>
+      <w:r>
+        <w:rPr>
+          <w:b/>
+          <w:bCs/>
+        </w:rPr>
+        <w:t xml:space="preserve">BUG - </w:t>
+      </w:r>
+      <w:proofErr w:type="spellStart"/>
+      <w:r>
+        <w:t>ModifyAppointment</w:t>
+      </w:r>
+      <w:proofErr w:type="spellEnd"/>
+      <w:r>
+        <w:t xml:space="preserve"> saves the time but subtracts 5 hours on the </w:t>
+      </w:r>
+      <w:proofErr w:type="spellStart"/>
+      <w:r>
+        <w:t>startHour</w:t>
+      </w:r>
+      <w:proofErr w:type="spellEnd"/>
+      <w:r>
+        <w:t xml:space="preserve"> and </w:t>
+      </w:r>
+      <w:proofErr w:type="spellStart"/>
+      <w:r>
+        <w:t>endHour</w:t>
+      </w:r>
+      <w:proofErr w:type="spellEnd"/>
+      <w:r>
+        <w:t xml:space="preserve">. </w:t>
+      </w:r>
+      <w:proofErr w:type="spellStart"/>
+      <w:r>
+        <w:t>AddAppointment</w:t>
+      </w:r>
+      <w:proofErr w:type="spellEnd"/>
+      <w:r>
+        <w:t xml:space="preserve"> works fine, loading </w:t>
+      </w:r>
+      <w:proofErr w:type="spellStart"/>
+      <w:r>
+        <w:t>ModifyAppointment</w:t>
+      </w:r>
+      <w:proofErr w:type="spellEnd"/>
+      <w:r>
+        <w:t xml:space="preserve"> </w:t>
+      </w:r>
+      <w:proofErr w:type="spellStart"/>
+      <w:r>
+        <w:t>startHour</w:t>
+      </w:r>
+      <w:proofErr w:type="spellEnd"/>
+      <w:r>
+        <w:t xml:space="preserve"> </w:t>
+      </w:r>
+      <w:proofErr w:type="spellStart"/>
+      <w:r>
+        <w:t>endHour</w:t>
+      </w:r>
+      <w:proofErr w:type="spellEnd"/>
+      <w:r>
+        <w:t xml:space="preserve"> works fine. </w:t>
       </w:r>
     </w:p>
     <w:p/>

</xml_diff>

<commit_message>
create appointment type/month scene with navigation
</commit_message>
<xml_diff>
--- a/C195/helps/C195 Remaining To Do List.docx
+++ b/C195/helps/C195 Remaining To Do List.docx
@@ -19,19 +19,238 @@
           <w:sz w:val="32"/>
           <w:szCs w:val="32"/>
         </w:rPr>
-        <w:t xml:space="preserve">Remaining </w:t>
-      </w:r>
-      <w:proofErr w:type="gramStart"/>
-      <w:r>
+        <w:t>Remaining To Do List</w:t>
+      </w:r>
+    </w:p>
+    <w:p/>
+    <w:p>
+      <w:pPr>
+        <w:rPr>
+          <w:b/>
+          <w:bCs/>
+        </w:rPr>
+      </w:pPr>
+      <w:r>
+        <w:t xml:space="preserve">[  ] - </w:t>
+      </w:r>
+      <w:r>
+        <w:rPr>
+          <w:b/>
+          <w:bCs/>
+          <w:u w:val="single"/>
+        </w:rPr>
+        <w:t>Discuss</w:t>
+      </w:r>
+      <w:r>
+        <w:t xml:space="preserve"> report of your choice -&gt; “in this report prompt and from the user login date and time stamp that will be tracked in part C” aka, login_activity.txt. I am already logging in every successful and unsuccessful attempt when accessing the program, </w:t>
+      </w:r>
+      <w:r>
+        <w:rPr>
+          <w:b/>
+          <w:bCs/>
+        </w:rPr>
+        <w:t>does report 3</w:t>
+      </w:r>
+      <w:r>
+        <w:t xml:space="preserve"> </w:t>
+      </w:r>
+      <w:r>
+        <w:rPr>
+          <w:b/>
+          <w:bCs/>
+        </w:rPr>
+        <w:t>also need to write that file every time a user accesses that special report from within the program?</w:t>
+      </w:r>
+    </w:p>
+    <w:p/>
+    <w:p>
+      <w:r>
+        <w:t xml:space="preserve">[  ]  -  </w:t>
+      </w:r>
+      <w:r>
+        <w:t xml:space="preserve">Overlap Check Add/Modify </w:t>
+      </w:r>
+      <w:proofErr w:type="spellStart"/>
+      <w:r>
+        <w:t xml:space="preserve">Appointment - </w:t>
+      </w:r>
+      <w:r>
+        <w:t>Write</w:t>
+      </w:r>
+      <w:proofErr w:type="spellEnd"/>
+      <w:r>
+        <w:t xml:space="preserve"> 3 Test Cases with if/else checks</w:t>
+      </w:r>
+      <w:r>
+        <w:t xml:space="preserve">. Use </w:t>
+      </w:r>
+      <w:proofErr w:type="spellStart"/>
+      <w:r>
+        <w:t>startDateTime</w:t>
+      </w:r>
+      <w:proofErr w:type="spellEnd"/>
+      <w:r>
+        <w:t xml:space="preserve"> </w:t>
+      </w:r>
+      <w:proofErr w:type="spellStart"/>
+      <w:r>
+        <w:t>LocalDate</w:t>
+      </w:r>
+      <w:proofErr w:type="spellEnd"/>
+      <w:r>
+        <w:t xml:space="preserve"> to </w:t>
+      </w:r>
+      <w:proofErr w:type="spellStart"/>
+      <w:r>
+        <w:t>getAllAppointments</w:t>
+      </w:r>
+      <w:proofErr w:type="spellEnd"/>
+      <w:r>
+        <w:t xml:space="preserve">(), </w:t>
+      </w:r>
+      <w:proofErr w:type="spellStart"/>
+      <w:r>
+        <w:t>theck</w:t>
+      </w:r>
+      <w:proofErr w:type="spellEnd"/>
+      <w:r>
+        <w:t xml:space="preserve"> for </w:t>
+      </w:r>
+      <w:proofErr w:type="spellStart"/>
+      <w:r>
+        <w:t>Customer_ID</w:t>
+      </w:r>
+      <w:proofErr w:type="spellEnd"/>
+      <w:r>
+        <w:t xml:space="preserve"> in that appointments table, the write </w:t>
+      </w:r>
+      <w:proofErr w:type="spellStart"/>
+      <w:r>
+        <w:t>foor</w:t>
+      </w:r>
+      <w:proofErr w:type="spellEnd"/>
+      <w:r>
+        <w:t xml:space="preserve"> loop to check if </w:t>
+      </w:r>
+      <w:proofErr w:type="spellStart"/>
+      <w:r>
+        <w:t>startTime</w:t>
+      </w:r>
+      <w:proofErr w:type="spellEnd"/>
+      <w:r>
+        <w:t xml:space="preserve"> is between existing appointment, if </w:t>
+      </w:r>
+      <w:proofErr w:type="spellStart"/>
+      <w:r>
+        <w:t>endTime</w:t>
+      </w:r>
+      <w:proofErr w:type="spellEnd"/>
+      <w:r>
+        <w:t xml:space="preserve"> is between existing appointment, and </w:t>
+      </w:r>
+      <w:proofErr w:type="spellStart"/>
+      <w:r>
+        <w:t>startTime</w:t>
+      </w:r>
+      <w:proofErr w:type="spellEnd"/>
+      <w:r>
+        <w:t>/</w:t>
+      </w:r>
+      <w:proofErr w:type="spellStart"/>
+      <w:r>
+        <w:t>endTim</w:t>
+      </w:r>
+      <w:proofErr w:type="spellEnd"/>
+      <w:r>
+        <w:t xml:space="preserve"> swallow up an existing appointment.</w:t>
+      </w:r>
+    </w:p>
+    <w:p/>
+    <w:p>
+      <w:pPr>
+        <w:rPr>
+          <w:b/>
+          <w:bCs/>
+          <w:u w:val="single"/>
+        </w:rPr>
+      </w:pPr>
+      <w:r>
+        <w:t xml:space="preserve">[  ]  -  Create Report to view Customer Appointments by Month </w:t>
+      </w:r>
+      <w:r>
+        <w:t>/ Type / Count</w:t>
+      </w:r>
+      <w:r>
+        <w:t xml:space="preserve"> - Report 1</w:t>
+      </w:r>
+      <w:r>
+        <w:t xml:space="preserve"> </w:t>
+      </w:r>
+      <w:r>
+        <w:rPr>
+          <w:b/>
+          <w:bCs/>
+          <w:u w:val="single"/>
+        </w:rPr>
+        <w:sym w:font="Wingdings" w:char="F0DF"/>
+      </w:r>
+      <w:r>
+        <w:rPr>
+          <w:b/>
+          <w:bCs/>
+          <w:u w:val="single"/>
+        </w:rPr>
+        <w:t xml:space="preserve"> CURRENTLY WORKING ON</w:t>
+      </w:r>
+    </w:p>
+    <w:p/>
+    <w:p>
+      <w:r>
+        <w:t>[  ]  -  Lamb</w:t>
+      </w:r>
+      <w:r>
+        <w:t>d</w:t>
+      </w:r>
+      <w:r>
+        <w:t>a Expressions x 2 with Justification</w:t>
+      </w:r>
+      <w:r>
+        <w:t xml:space="preserve"> - going to use 2 on </w:t>
+      </w:r>
+      <w:proofErr w:type="spellStart"/>
+      <w:r>
+        <w:t>ActionEvent</w:t>
+      </w:r>
+      <w:proofErr w:type="spellEnd"/>
+      <w:r>
+        <w:t xml:space="preserve"> control from Scene Builder</w:t>
+      </w:r>
+    </w:p>
+    <w:p/>
+    <w:p>
+      <w:r>
+        <w:t xml:space="preserve">[  ]  -  Generate </w:t>
+      </w:r>
+      <w:proofErr w:type="spellStart"/>
+      <w:r>
+        <w:t>JavaDocs</w:t>
+      </w:r>
+      <w:proofErr w:type="spellEnd"/>
+      <w:r>
+        <w:t>- will do this after reports are written</w:t>
+      </w:r>
+    </w:p>
+    <w:p/>
+    <w:p>
+      <w:pPr>
+        <w:jc w:val="center"/>
         <w:rPr>
           <w:b/>
           <w:bCs/>
           <w:sz w:val="32"/>
           <w:szCs w:val="32"/>
         </w:rPr>
-        <w:t>To</w:t>
-      </w:r>
-      <w:proofErr w:type="gramEnd"/>
+      </w:pPr>
       <w:r>
         <w:rPr>
           <w:b/>
@@ -39,42 +258,18 @@
           <w:sz w:val="32"/>
           <w:szCs w:val="32"/>
         </w:rPr>
-        <w:t xml:space="preserve"> Do List</w:t>
+        <w:t>Completed But Not Working Properly</w:t>
       </w:r>
     </w:p>
     <w:p/>
     <w:p>
-      <w:pPr>
-        <w:rPr>
-          <w:b/>
-          <w:bCs/>
-        </w:rPr>
-      </w:pPr>
-      <w:proofErr w:type="gramStart"/>
-      <w:r>
-        <w:t>[  ]</w:t>
-      </w:r>
-      <w:proofErr w:type="gramEnd"/>
-      <w:r>
-        <w:t xml:space="preserve"> - </w:t>
-      </w:r>
-      <w:r>
-        <w:rPr>
-          <w:b/>
-          <w:bCs/>
-          <w:u w:val="single"/>
-        </w:rPr>
-        <w:t>Discuss</w:t>
-      </w:r>
-      <w:r>
-        <w:t xml:space="preserve"> report of your choice -&gt; “in this report prompt and from the user login date and time stamp that will be tracked in part C” aka, login_activity.txt. I am already logging in every successful and unsuccessful attempt when accessing the program, </w:t>
-      </w:r>
-      <w:r>
-        <w:rPr>
-          <w:b/>
-          <w:bCs/>
-        </w:rPr>
-        <w:t>does report 3</w:t>
+      <w:r>
+        <w:t xml:space="preserve">[X]    -  Check if user has any appointments within 15 minutes when reaching Main Controller </w:t>
+      </w:r>
+    </w:p>
+    <w:p>
+      <w:r>
+        <w:t xml:space="preserve">         </w:t>
       </w:r>
       <w:r>
         <w:t xml:space="preserve"> </w:t>
@@ -84,351 +279,66 @@
           <w:b/>
           <w:bCs/>
         </w:rPr>
-        <w:t>also need to write that file every time a user accesses that special report from within the program?</w:t>
+        <w:t>Getting a Null Pointer Exemption</w:t>
+      </w:r>
+      <w:r>
+        <w:t xml:space="preserve">, Cannot </w:t>
+      </w:r>
+      <w:r>
+        <w:t xml:space="preserve">figure out why </w:t>
+      </w:r>
+    </w:p>
+    <w:p>
+      <w:r>
+        <w:t xml:space="preserve">         </w:t>
+      </w:r>
+      <w:r>
+        <w:t>if (</w:t>
+      </w:r>
+      <w:proofErr w:type="spellStart"/>
+      <w:r>
+        <w:t>customer.getCustomerID</w:t>
+      </w:r>
+      <w:proofErr w:type="spellEnd"/>
+      <w:r>
+        <w:t xml:space="preserve">() == </w:t>
+      </w:r>
+      <w:proofErr w:type="spellStart"/>
+      <w:r>
+        <w:t>appointment.getCustomerId</w:t>
+      </w:r>
+      <w:proofErr w:type="spellEnd"/>
+      <w:r>
+        <w:t>())</w:t>
+      </w:r>
+    </w:p>
+    <w:p>
+      <w:r>
+        <w:t xml:space="preserve">         </w:t>
+      </w:r>
+      <w:proofErr w:type="spellStart"/>
+      <w:r>
+        <w:t>appointment.getCustomerId</w:t>
+      </w:r>
+      <w:proofErr w:type="spellEnd"/>
+      <w:r>
+        <w:t xml:space="preserve"> is coming back as </w:t>
+      </w:r>
+      <w:r>
+        <w:rPr>
+          <w:b/>
+          <w:bCs/>
+        </w:rPr>
+        <w:t>null</w:t>
+      </w:r>
+      <w:r>
+        <w:t xml:space="preserve">? </w:t>
       </w:r>
     </w:p>
     <w:p/>
     <w:p>
-      <w:proofErr w:type="gramStart"/>
-      <w:r>
-        <w:t>[  ]</w:t>
-      </w:r>
-      <w:proofErr w:type="gramEnd"/>
-      <w:r>
-        <w:t xml:space="preserve">  -  </w:t>
-      </w:r>
-      <w:r>
-        <w:t xml:space="preserve">Overlap Check Add/Modify </w:t>
-      </w:r>
-      <w:proofErr w:type="spellStart"/>
-      <w:r>
-        <w:t xml:space="preserve">Appointment - </w:t>
-      </w:r>
-      <w:r>
-        <w:t>Write</w:t>
-      </w:r>
-      <w:proofErr w:type="spellEnd"/>
-      <w:r>
-        <w:t xml:space="preserve"> 3 Test Cases with if/else checks</w:t>
-      </w:r>
-      <w:r>
-        <w:t xml:space="preserve">. Use </w:t>
-      </w:r>
-      <w:proofErr w:type="spellStart"/>
-      <w:r>
-        <w:t>startDateTime</w:t>
-      </w:r>
-      <w:proofErr w:type="spellEnd"/>
-      <w:r>
-        <w:t xml:space="preserve"> </w:t>
-      </w:r>
-      <w:proofErr w:type="spellStart"/>
-      <w:r>
-        <w:t>LocalDate</w:t>
-      </w:r>
-      <w:proofErr w:type="spellEnd"/>
-      <w:r>
-        <w:t xml:space="preserve"> to </w:t>
-      </w:r>
-      <w:proofErr w:type="spellStart"/>
-      <w:proofErr w:type="gramStart"/>
-      <w:r>
-        <w:t>getAllAppointments</w:t>
-      </w:r>
-      <w:proofErr w:type="spellEnd"/>
-      <w:r>
-        <w:t>(</w:t>
-      </w:r>
-      <w:proofErr w:type="gramEnd"/>
-      <w:r>
-        <w:t xml:space="preserve">), </w:t>
-      </w:r>
-      <w:proofErr w:type="spellStart"/>
-      <w:r>
-        <w:t>theck</w:t>
-      </w:r>
-      <w:proofErr w:type="spellEnd"/>
-      <w:r>
-        <w:t xml:space="preserve"> for </w:t>
-      </w:r>
-      <w:proofErr w:type="spellStart"/>
-      <w:r>
-        <w:t>Customer_ID</w:t>
-      </w:r>
-      <w:proofErr w:type="spellEnd"/>
-      <w:r>
-        <w:t xml:space="preserve"> in that appointments table, the write </w:t>
-      </w:r>
-      <w:proofErr w:type="spellStart"/>
-      <w:r>
-        <w:t>foor</w:t>
-      </w:r>
-      <w:proofErr w:type="spellEnd"/>
-      <w:r>
-        <w:t xml:space="preserve"> loop to check if </w:t>
-      </w:r>
-      <w:proofErr w:type="spellStart"/>
-      <w:r>
-        <w:t>startTime</w:t>
-      </w:r>
-      <w:proofErr w:type="spellEnd"/>
-      <w:r>
-        <w:t xml:space="preserve"> is between existing appointment, if </w:t>
-      </w:r>
-      <w:proofErr w:type="spellStart"/>
-      <w:r>
-        <w:t>endTime</w:t>
-      </w:r>
-      <w:proofErr w:type="spellEnd"/>
-      <w:r>
-        <w:t xml:space="preserve"> is between existing appointment, and </w:t>
-      </w:r>
-      <w:proofErr w:type="spellStart"/>
-      <w:r>
-        <w:t>startTime</w:t>
-      </w:r>
-      <w:proofErr w:type="spellEnd"/>
-      <w:r>
-        <w:t>/</w:t>
-      </w:r>
-      <w:proofErr w:type="spellStart"/>
-      <w:r>
-        <w:t>endTim</w:t>
-      </w:r>
-      <w:proofErr w:type="spellEnd"/>
-      <w:r>
-        <w:t xml:space="preserve"> swallow up an existing appointment.</w:t>
-      </w:r>
-    </w:p>
-    <w:p/>
-    <w:p>
-      <w:proofErr w:type="gramStart"/>
-      <w:r>
-        <w:t>[  ]</w:t>
-      </w:r>
-      <w:proofErr w:type="gramEnd"/>
-      <w:r>
-        <w:t xml:space="preserve">  -  Create Report to view Customer Appointments by Month / by Week - Report 1</w:t>
-      </w:r>
-    </w:p>
-    <w:p/>
-    <w:p>
-      <w:proofErr w:type="gramStart"/>
-      <w:r>
-        <w:t>[  ]</w:t>
-      </w:r>
-      <w:proofErr w:type="gramEnd"/>
-      <w:r>
-        <w:t xml:space="preserve">  -  View Customer Appointments by Type - Report 2</w:t>
-      </w:r>
-    </w:p>
-    <w:p/>
-    <w:p>
-      <w:proofErr w:type="gramStart"/>
-      <w:r>
-        <w:t>[  ]</w:t>
-      </w:r>
-      <w:proofErr w:type="gramEnd"/>
-      <w:r>
-        <w:t xml:space="preserve">  -  View Schedule by Contact ID - Report </w:t>
-      </w:r>
-      <w:r>
-        <w:t xml:space="preserve">4 - Needs </w:t>
-      </w:r>
-      <w:proofErr w:type="spellStart"/>
-      <w:r>
-        <w:t>Appointment_ID</w:t>
-      </w:r>
-      <w:proofErr w:type="spellEnd"/>
-      <w:r>
-        <w:t xml:space="preserve">, Title, Type, Description, Start, End, </w:t>
-      </w:r>
-      <w:proofErr w:type="spellStart"/>
-      <w:r>
-        <w:t>Customer_ID</w:t>
-      </w:r>
-      <w:proofErr w:type="spellEnd"/>
-    </w:p>
-    <w:p/>
-    <w:p>
-      <w:proofErr w:type="gramStart"/>
-      <w:r>
-        <w:t>[  ]</w:t>
-      </w:r>
-      <w:proofErr w:type="gramEnd"/>
-      <w:r>
-        <w:t xml:space="preserve">  -  Lamb</w:t>
-      </w:r>
-      <w:r>
-        <w:t>d</w:t>
-      </w:r>
-      <w:r>
-        <w:t>a Expressions x 2 with Justification</w:t>
-      </w:r>
-      <w:r>
-        <w:t xml:space="preserve"> - going to use 2 on </w:t>
-      </w:r>
-      <w:proofErr w:type="spellStart"/>
-      <w:r>
-        <w:t>ActionEvent</w:t>
-      </w:r>
-      <w:proofErr w:type="spellEnd"/>
-      <w:r>
-        <w:t xml:space="preserve"> control from Scene Builder</w:t>
-      </w:r>
-    </w:p>
-    <w:p/>
-    <w:p>
-      <w:proofErr w:type="gramStart"/>
-      <w:r>
-        <w:t>[  ]</w:t>
-      </w:r>
-      <w:proofErr w:type="gramEnd"/>
-      <w:r>
-        <w:t xml:space="preserve">  -  Generate </w:t>
-      </w:r>
-      <w:proofErr w:type="spellStart"/>
-      <w:r>
-        <w:t>JavaDocs</w:t>
-      </w:r>
-      <w:proofErr w:type="spellEnd"/>
-      <w:r>
-        <w:t>- will do this after reports are written</w:t>
-      </w:r>
-    </w:p>
-    <w:p/>
-    <w:p>
-      <w:pPr>
-        <w:jc w:val="center"/>
-        <w:rPr>
-          <w:b/>
-          <w:bCs/>
-          <w:sz w:val="32"/>
-          <w:szCs w:val="32"/>
-        </w:rPr>
-      </w:pPr>
-      <w:r>
-        <w:rPr>
-          <w:b/>
-          <w:bCs/>
-          <w:sz w:val="32"/>
-          <w:szCs w:val="32"/>
-        </w:rPr>
-        <w:t xml:space="preserve">Completed </w:t>
-      </w:r>
-      <w:proofErr w:type="gramStart"/>
-      <w:r>
-        <w:rPr>
-          <w:b/>
-          <w:bCs/>
-          <w:sz w:val="32"/>
-          <w:szCs w:val="32"/>
-        </w:rPr>
-        <w:t>But</w:t>
-      </w:r>
-      <w:proofErr w:type="gramEnd"/>
-      <w:r>
-        <w:rPr>
-          <w:b/>
-          <w:bCs/>
-          <w:sz w:val="32"/>
-          <w:szCs w:val="32"/>
-        </w:rPr>
-        <w:t xml:space="preserve"> Not Working Properly</w:t>
-      </w:r>
-    </w:p>
-    <w:p/>
-    <w:p>
-      <w:r>
-        <w:t xml:space="preserve">[X]    </w:t>
-      </w:r>
-      <w:proofErr w:type="gramStart"/>
-      <w:r>
-        <w:t>-  Check</w:t>
-      </w:r>
-      <w:proofErr w:type="gramEnd"/>
-      <w:r>
-        <w:t xml:space="preserve"> if user has any appointments within 15 minutes when reaching Main Controller </w:t>
-      </w:r>
-    </w:p>
-    <w:p>
-      <w:r>
-        <w:t xml:space="preserve">         </w:t>
-      </w:r>
-      <w:r>
-        <w:t xml:space="preserve"> </w:t>
-      </w:r>
-      <w:r>
-        <w:rPr>
-          <w:b/>
-          <w:bCs/>
-        </w:rPr>
-        <w:t>Getting a Null Pointer Exemption</w:t>
-      </w:r>
-      <w:r>
-        <w:t xml:space="preserve">, </w:t>
-      </w:r>
-      <w:proofErr w:type="gramStart"/>
-      <w:r>
-        <w:t>Cannot</w:t>
-      </w:r>
-      <w:proofErr w:type="gramEnd"/>
-      <w:r>
-        <w:t xml:space="preserve"> </w:t>
-      </w:r>
-      <w:r>
-        <w:t xml:space="preserve">figure out why </w:t>
-      </w:r>
-    </w:p>
-    <w:p>
-      <w:r>
-        <w:t xml:space="preserve">         </w:t>
-      </w:r>
-      <w:r>
-        <w:t>if (</w:t>
-      </w:r>
-      <w:proofErr w:type="spellStart"/>
-      <w:proofErr w:type="gramStart"/>
-      <w:r>
-        <w:t>customer.getCustomerID</w:t>
-      </w:r>
-      <w:proofErr w:type="spellEnd"/>
-      <w:proofErr w:type="gramEnd"/>
-      <w:r>
-        <w:t xml:space="preserve">() == </w:t>
-      </w:r>
-      <w:proofErr w:type="spellStart"/>
-      <w:r>
-        <w:t>appointment.getCustomerId</w:t>
-      </w:r>
-      <w:proofErr w:type="spellEnd"/>
-      <w:r>
-        <w:t>())</w:t>
-      </w:r>
-    </w:p>
-    <w:p>
-      <w:r>
-        <w:t xml:space="preserve">         </w:t>
-      </w:r>
-      <w:proofErr w:type="spellStart"/>
-      <w:proofErr w:type="gramStart"/>
-      <w:r>
-        <w:t>appointment.getCustomerId</w:t>
-      </w:r>
-      <w:proofErr w:type="spellEnd"/>
-      <w:proofErr w:type="gramEnd"/>
-      <w:r>
-        <w:t xml:space="preserve"> is coming back as </w:t>
-      </w:r>
-      <w:r>
-        <w:rPr>
-          <w:b/>
-          <w:bCs/>
-        </w:rPr>
-        <w:t>null</w:t>
-      </w:r>
-      <w:r>
-        <w:t xml:space="preserve">? </w:t>
+      <w:r>
+        <w:t>[X]  -  View Schedule by Contact ID - Report 2  Need to figure out what to pass into initialize method</w:t>
       </w:r>
     </w:p>
     <w:p/>

</xml_diff>

<commit_message>
fixed bugs in the system
</commit_message>
<xml_diff>
--- a/C195/helps/C195 Remaining To Do List.docx
+++ b/C195/helps/C195 Remaining To Do List.docx
@@ -19,7 +19,27 @@
           <w:sz w:val="32"/>
           <w:szCs w:val="32"/>
         </w:rPr>
-        <w:t>Remaining To Do List</w:t>
+        <w:t xml:space="preserve">Remaining </w:t>
+      </w:r>
+      <w:proofErr w:type="gramStart"/>
+      <w:r>
+        <w:rPr>
+          <w:b/>
+          <w:bCs/>
+          <w:sz w:val="32"/>
+          <w:szCs w:val="32"/>
+        </w:rPr>
+        <w:t>To</w:t>
+      </w:r>
+      <w:proofErr w:type="gramEnd"/>
+      <w:r>
+        <w:rPr>
+          <w:b/>
+          <w:bCs/>
+          <w:sz w:val="32"/>
+          <w:szCs w:val="32"/>
+        </w:rPr>
+        <w:t xml:space="preserve"> Do List</w:t>
       </w:r>
     </w:p>
     <w:p/>
@@ -28,10 +48,25 @@
         <w:rPr>
           <w:b/>
           <w:bCs/>
+          <w:u w:val="single"/>
         </w:rPr>
       </w:pPr>
-      <w:r>
-        <w:t xml:space="preserve">[  ] - </w:t>
+      <w:proofErr w:type="gramStart"/>
+      <w:r>
+        <w:t>[  ]</w:t>
+      </w:r>
+      <w:proofErr w:type="gramEnd"/>
+      <w:r>
+        <w:t xml:space="preserve">  -  Create Report to view Customer Appointments by Month </w:t>
+      </w:r>
+      <w:r>
+        <w:t>/ Type / Count</w:t>
+      </w:r>
+      <w:r>
+        <w:t xml:space="preserve"> - Report 1</w:t>
+      </w:r>
+      <w:r>
+        <w:t xml:space="preserve"> </w:t>
       </w:r>
       <w:r>
         <w:rPr>
@@ -39,197 +74,26 @@
           <w:bCs/>
           <w:u w:val="single"/>
         </w:rPr>
-        <w:t>Discuss</w:t>
-      </w:r>
-      <w:r>
-        <w:t xml:space="preserve"> report of your choice -&gt; “in this report prompt and from the user login date and time stamp that will be tracked in part C” aka, login_activity.txt. I am already logging in every successful and unsuccessful attempt when accessing the program, </w:t>
-      </w:r>
-      <w:r>
-        <w:rPr>
-          <w:b/>
-          <w:bCs/>
-        </w:rPr>
-        <w:t>does report 3</w:t>
-      </w:r>
-      <w:r>
-        <w:t xml:space="preserve"> </w:t>
-      </w:r>
-      <w:r>
-        <w:rPr>
-          <w:b/>
-          <w:bCs/>
-        </w:rPr>
-        <w:t>also need to write that file every time a user accesses that special report from within the program?</w:t>
+        <w:sym w:font="Wingdings" w:char="F0DF"/>
+      </w:r>
+      <w:r>
+        <w:rPr>
+          <w:b/>
+          <w:bCs/>
+          <w:u w:val="single"/>
+        </w:rPr>
+        <w:t xml:space="preserve"> CURRENTLY WORKING ON</w:t>
       </w:r>
     </w:p>
     <w:p/>
     <w:p>
-      <w:r>
-        <w:t xml:space="preserve">[  ]  -  </w:t>
-      </w:r>
-      <w:r>
-        <w:t xml:space="preserve">Overlap Check Add/Modify </w:t>
-      </w:r>
-      <w:proofErr w:type="spellStart"/>
-      <w:r>
-        <w:t xml:space="preserve">Appointment - </w:t>
-      </w:r>
-      <w:r>
-        <w:t>Write</w:t>
-      </w:r>
-      <w:proofErr w:type="spellEnd"/>
-      <w:r>
-        <w:t xml:space="preserve"> 3 Test Cases with if/else checks</w:t>
-      </w:r>
-      <w:r>
-        <w:t xml:space="preserve">. Use </w:t>
-      </w:r>
-      <w:proofErr w:type="spellStart"/>
-      <w:r>
-        <w:t>startDateTime</w:t>
-      </w:r>
-      <w:proofErr w:type="spellEnd"/>
-      <w:r>
-        <w:t xml:space="preserve"> </w:t>
-      </w:r>
-      <w:proofErr w:type="spellStart"/>
-      <w:r>
-        <w:t>LocalDate</w:t>
-      </w:r>
-      <w:proofErr w:type="spellEnd"/>
-      <w:r>
-        <w:t xml:space="preserve"> to </w:t>
-      </w:r>
-      <w:proofErr w:type="spellStart"/>
-      <w:r>
-        <w:t>getAllAppointments</w:t>
-      </w:r>
-      <w:proofErr w:type="spellEnd"/>
-      <w:r>
-        <w:t xml:space="preserve">(), </w:t>
-      </w:r>
-      <w:proofErr w:type="spellStart"/>
-      <w:r>
-        <w:t>theck</w:t>
-      </w:r>
-      <w:proofErr w:type="spellEnd"/>
-      <w:r>
-        <w:t xml:space="preserve"> for </w:t>
-      </w:r>
-      <w:proofErr w:type="spellStart"/>
-      <w:r>
-        <w:t>Customer_ID</w:t>
-      </w:r>
-      <w:proofErr w:type="spellEnd"/>
-      <w:r>
-        <w:t xml:space="preserve"> in that appointments table, the write </w:t>
-      </w:r>
-      <w:proofErr w:type="spellStart"/>
-      <w:r>
-        <w:t>foor</w:t>
-      </w:r>
-      <w:proofErr w:type="spellEnd"/>
-      <w:r>
-        <w:t xml:space="preserve"> loop to check if </w:t>
-      </w:r>
-      <w:proofErr w:type="spellStart"/>
-      <w:r>
-        <w:t>startTime</w:t>
-      </w:r>
-      <w:proofErr w:type="spellEnd"/>
-      <w:r>
-        <w:t xml:space="preserve"> is between existing appointment, if </w:t>
-      </w:r>
-      <w:proofErr w:type="spellStart"/>
-      <w:r>
-        <w:t>endTime</w:t>
-      </w:r>
-      <w:proofErr w:type="spellEnd"/>
-      <w:r>
-        <w:t xml:space="preserve"> is between existing appointment, and </w:t>
-      </w:r>
-      <w:proofErr w:type="spellStart"/>
-      <w:r>
-        <w:t>startTime</w:t>
-      </w:r>
-      <w:proofErr w:type="spellEnd"/>
-      <w:r>
-        <w:t>/</w:t>
-      </w:r>
-      <w:proofErr w:type="spellStart"/>
-      <w:r>
-        <w:t>endTim</w:t>
-      </w:r>
-      <w:proofErr w:type="spellEnd"/>
-      <w:r>
-        <w:t xml:space="preserve"> swallow up an existing appointment.</w:t>
-      </w:r>
-    </w:p>
-    <w:p/>
-    <w:p>
-      <w:pPr>
-        <w:rPr>
-          <w:b/>
-          <w:bCs/>
-          <w:u w:val="single"/>
-        </w:rPr>
-      </w:pPr>
-      <w:r>
-        <w:t xml:space="preserve">[  ]  -  Create Report to view Customer Appointments by Month </w:t>
-      </w:r>
-      <w:r>
-        <w:t>/ Type / Count</w:t>
-      </w:r>
-      <w:r>
-        <w:t xml:space="preserve"> - Report 1</w:t>
-      </w:r>
-      <w:r>
-        <w:t xml:space="preserve"> </w:t>
-      </w:r>
-      <w:r>
-        <w:rPr>
-          <w:b/>
-          <w:bCs/>
-          <w:u w:val="single"/>
-        </w:rPr>
-        <w:sym w:font="Wingdings" w:char="F0DF"/>
-      </w:r>
-      <w:r>
-        <w:rPr>
-          <w:b/>
-          <w:bCs/>
-          <w:u w:val="single"/>
-        </w:rPr>
-        <w:t xml:space="preserve"> CURRENTLY WORKING ON</w:t>
-      </w:r>
-    </w:p>
-    <w:p/>
-    <w:p>
-      <w:r>
-        <w:t>[  ]  -  Lamb</w:t>
-      </w:r>
-      <w:r>
-        <w:t>d</w:t>
-      </w:r>
-      <w:r>
-        <w:t>a Expressions x 2 with Justification</w:t>
-      </w:r>
-      <w:r>
-        <w:t xml:space="preserve"> - going to use 2 on </w:t>
-      </w:r>
-      <w:proofErr w:type="spellStart"/>
-      <w:r>
-        <w:t>ActionEvent</w:t>
-      </w:r>
-      <w:proofErr w:type="spellEnd"/>
-      <w:r>
-        <w:t xml:space="preserve"> control from Scene Builder</w:t>
-      </w:r>
-    </w:p>
-    <w:p/>
-    <w:p>
-      <w:r>
-        <w:t xml:space="preserve">[  ]  -  Generate </w:t>
+      <w:proofErr w:type="gramStart"/>
+      <w:r>
+        <w:t>[  ]</w:t>
+      </w:r>
+      <w:proofErr w:type="gramEnd"/>
+      <w:r>
+        <w:t xml:space="preserve">  -  Generate </w:t>
       </w:r>
       <w:proofErr w:type="spellStart"/>
       <w:r>
@@ -258,158 +122,44 @@
           <w:sz w:val="32"/>
           <w:szCs w:val="32"/>
         </w:rPr>
-        <w:t>Completed But Not Working Properly</w:t>
+        <w:t xml:space="preserve">Completed </w:t>
+      </w:r>
+      <w:proofErr w:type="gramStart"/>
+      <w:r>
+        <w:rPr>
+          <w:b/>
+          <w:bCs/>
+          <w:sz w:val="32"/>
+          <w:szCs w:val="32"/>
+        </w:rPr>
+        <w:t>But</w:t>
+      </w:r>
+      <w:proofErr w:type="gramEnd"/>
+      <w:r>
+        <w:rPr>
+          <w:b/>
+          <w:bCs/>
+          <w:sz w:val="32"/>
+          <w:szCs w:val="32"/>
+        </w:rPr>
+        <w:t xml:space="preserve"> Not Working Properly</w:t>
       </w:r>
     </w:p>
     <w:p/>
     <w:p>
       <w:r>
-        <w:t xml:space="preserve">[X]    -  Check if user has any appointments within 15 minutes when reaching Main Controller </w:t>
-      </w:r>
-    </w:p>
-    <w:p>
-      <w:r>
-        <w:t xml:space="preserve">         </w:t>
-      </w:r>
-      <w:r>
-        <w:t xml:space="preserve"> </w:t>
-      </w:r>
-      <w:r>
-        <w:rPr>
-          <w:b/>
-          <w:bCs/>
-        </w:rPr>
-        <w:t>Getting a Null Pointer Exemption</w:t>
-      </w:r>
-      <w:r>
-        <w:t xml:space="preserve">, Cannot </w:t>
-      </w:r>
-      <w:r>
-        <w:t xml:space="preserve">figure out why </w:t>
-      </w:r>
-    </w:p>
-    <w:p>
-      <w:r>
-        <w:t xml:space="preserve">         </w:t>
-      </w:r>
-      <w:r>
-        <w:t>if (</w:t>
-      </w:r>
-      <w:proofErr w:type="spellStart"/>
-      <w:r>
-        <w:t>customer.getCustomerID</w:t>
-      </w:r>
-      <w:proofErr w:type="spellEnd"/>
-      <w:r>
-        <w:t xml:space="preserve">() == </w:t>
-      </w:r>
-      <w:proofErr w:type="spellStart"/>
-      <w:r>
-        <w:t>appointment.getCustomerId</w:t>
-      </w:r>
-      <w:proofErr w:type="spellEnd"/>
-      <w:r>
-        <w:t>())</w:t>
-      </w:r>
-    </w:p>
-    <w:p>
-      <w:r>
-        <w:t xml:space="preserve">         </w:t>
-      </w:r>
-      <w:proofErr w:type="spellStart"/>
-      <w:r>
-        <w:t>appointment.getCustomerId</w:t>
-      </w:r>
-      <w:proofErr w:type="spellEnd"/>
-      <w:r>
-        <w:t xml:space="preserve"> is coming back as </w:t>
-      </w:r>
-      <w:r>
-        <w:rPr>
-          <w:b/>
-          <w:bCs/>
-        </w:rPr>
-        <w:t>null</w:t>
-      </w:r>
-      <w:r>
-        <w:t xml:space="preserve">? </w:t>
+        <w:t>[X</w:t>
+      </w:r>
+      <w:proofErr w:type="gramStart"/>
+      <w:r>
+        <w:t>]  -</w:t>
+      </w:r>
+      <w:proofErr w:type="gramEnd"/>
+      <w:r>
+        <w:t xml:space="preserve">  View Schedule by Contact ID - Report 2  Need to figure out what to pass into initialize method</w:t>
       </w:r>
     </w:p>
     <w:p/>
-    <w:p>
-      <w:r>
-        <w:t>[X]  -  View Schedule by Contact ID - Report 2  Need to figure out what to pass into initialize method</w:t>
-      </w:r>
-    </w:p>
-    <w:p/>
-    <w:p>
-      <w:r>
-        <w:t xml:space="preserve">[X] - </w:t>
-      </w:r>
-      <w:r>
-        <w:rPr>
-          <w:b/>
-          <w:bCs/>
-        </w:rPr>
-        <w:t xml:space="preserve">BUG - </w:t>
-      </w:r>
-      <w:proofErr w:type="spellStart"/>
-      <w:r>
-        <w:t>ModifyAppointment</w:t>
-      </w:r>
-      <w:proofErr w:type="spellEnd"/>
-      <w:r>
-        <w:t xml:space="preserve"> saves the time but subtracts 5 hours on the </w:t>
-      </w:r>
-      <w:proofErr w:type="spellStart"/>
-      <w:r>
-        <w:t>startHour</w:t>
-      </w:r>
-      <w:proofErr w:type="spellEnd"/>
-      <w:r>
-        <w:t xml:space="preserve"> and </w:t>
-      </w:r>
-      <w:proofErr w:type="spellStart"/>
-      <w:r>
-        <w:t>endHour</w:t>
-      </w:r>
-      <w:proofErr w:type="spellEnd"/>
-      <w:r>
-        <w:t xml:space="preserve">. </w:t>
-      </w:r>
-      <w:proofErr w:type="spellStart"/>
-      <w:r>
-        <w:t>AddAppointment</w:t>
-      </w:r>
-      <w:proofErr w:type="spellEnd"/>
-      <w:r>
-        <w:t xml:space="preserve"> works fine, loading </w:t>
-      </w:r>
-      <w:proofErr w:type="spellStart"/>
-      <w:r>
-        <w:t>ModifyAppointment</w:t>
-      </w:r>
-      <w:proofErr w:type="spellEnd"/>
-      <w:r>
-        <w:t xml:space="preserve"> </w:t>
-      </w:r>
-      <w:proofErr w:type="spellStart"/>
-      <w:r>
-        <w:t>startHour</w:t>
-      </w:r>
-      <w:proofErr w:type="spellEnd"/>
-      <w:r>
-        <w:t xml:space="preserve"> </w:t>
-      </w:r>
-      <w:proofErr w:type="spellStart"/>
-      <w:r>
-        <w:t>endHour</w:t>
-      </w:r>
-      <w:proofErr w:type="spellEnd"/>
-      <w:r>
-        <w:t xml:space="preserve"> works fine. </w:t>
-      </w:r>
-    </w:p>
     <w:p/>
     <w:p/>
     <w:sectPr>

</xml_diff>

<commit_message>
fixed javadoc error and warnings
</commit_message>
<xml_diff>
--- a/C195/helps/C195 Remaining To Do List.docx
+++ b/C195/helps/C195 Remaining To Do List.docx
@@ -66,42 +66,18 @@
         <w:t xml:space="preserve"> - Report 1</w:t>
       </w:r>
       <w:r>
-        <w:t xml:space="preserve"> </w:t>
-      </w:r>
-      <w:r>
-        <w:rPr>
-          <w:b/>
-          <w:bCs/>
-          <w:u w:val="single"/>
-        </w:rPr>
-        <w:sym w:font="Wingdings" w:char="F0DF"/>
-      </w:r>
-      <w:r>
-        <w:rPr>
-          <w:b/>
-          <w:bCs/>
-          <w:u w:val="single"/>
-        </w:rPr>
-        <w:t xml:space="preserve"> CURRENTLY WORKING ON</w:t>
-      </w:r>
-    </w:p>
-    <w:p/>
-    <w:p>
-      <w:proofErr w:type="gramStart"/>
-      <w:r>
-        <w:t>[  ]</w:t>
-      </w:r>
-      <w:proofErr w:type="gramEnd"/>
-      <w:r>
-        <w:t xml:space="preserve">  -  Generate </w:t>
+        <w:t xml:space="preserve">. I am changing my controller to the </w:t>
       </w:r>
       <w:proofErr w:type="spellStart"/>
       <w:r>
-        <w:t>JavaDocs</w:t>
+        <w:t>ComboBox</w:t>
       </w:r>
       <w:proofErr w:type="spellEnd"/>
       <w:r>
-        <w:t>- will do this after reports are written</w:t>
+        <w:t xml:space="preserve"> choice </w:t>
+      </w:r>
+      <w:r>
+        <w:t>as you suggested, then will write the code to pull these from the database and generate the report. After I’m done with this I should be ready for submission.</w:t>
       </w:r>
     </w:p>
     <w:p/>
@@ -143,20 +119,6 @@
           <w:szCs w:val="32"/>
         </w:rPr>
         <w:t xml:space="preserve"> Not Working Properly</w:t>
-      </w:r>
-    </w:p>
-    <w:p/>
-    <w:p>
-      <w:r>
-        <w:t>[X</w:t>
-      </w:r>
-      <w:proofErr w:type="gramStart"/>
-      <w:r>
-        <w:t>]  -</w:t>
-      </w:r>
-      <w:proofErr w:type="gramEnd"/>
-      <w:r>
-        <w:t xml:space="preserve">  View Schedule by Contact ID - Report 2  Need to figure out what to pass into initialize method</w:t>
       </w:r>
     </w:p>
     <w:p/>

</xml_diff>

<commit_message>
fixed bugs for submission number two
</commit_message>
<xml_diff>
--- a/C195/helps/C195 Remaining To Do List.docx
+++ b/C195/helps/C195 Remaining To Do List.docx
@@ -6,6 +6,7 @@
       <w:pPr>
         <w:jc w:val="center"/>
         <w:rPr>
+          <w:rFonts w:ascii="Arial" w:hAnsi="Arial" w:cs="Arial"/>
           <w:b/>
           <w:bCs/>
           <w:sz w:val="32"/>
@@ -14,88 +15,427 @@
       </w:pPr>
       <w:r>
         <w:rPr>
+          <w:rFonts w:ascii="Arial" w:hAnsi="Arial" w:cs="Arial"/>
           <w:b/>
           <w:bCs/>
           <w:sz w:val="32"/>
           <w:szCs w:val="32"/>
         </w:rPr>
-        <w:t xml:space="preserve">Remaining </w:t>
-      </w:r>
-      <w:proofErr w:type="gramStart"/>
-      <w:r>
-        <w:rPr>
+        <w:t>FIXES NEEDED FOR REVISION</w:t>
+      </w:r>
+    </w:p>
+    <w:p>
+      <w:pPr>
+        <w:jc w:val="center"/>
+        <w:rPr>
+          <w:rFonts w:ascii="Arial" w:hAnsi="Arial" w:cs="Arial"/>
           <w:b/>
           <w:bCs/>
           <w:sz w:val="32"/>
           <w:szCs w:val="32"/>
         </w:rPr>
-        <w:t>To</w:t>
+      </w:pPr>
+    </w:p>
+    <w:p>
+      <w:pPr>
+        <w:rPr>
+          <w:rFonts w:ascii="Arial" w:hAnsi="Arial" w:cs="Arial"/>
+          <w:sz w:val="32"/>
+          <w:szCs w:val="32"/>
+        </w:rPr>
+      </w:pPr>
+      <w:proofErr w:type="gramStart"/>
+      <w:r>
+        <w:rPr>
+          <w:rFonts w:ascii="Arial" w:hAnsi="Arial" w:cs="Arial"/>
+          <w:color w:val="333333"/>
+          <w:sz w:val="32"/>
+          <w:szCs w:val="32"/>
+          <w:shd w:val="clear" w:color="auto" w:fill="FFFFFF"/>
+        </w:rPr>
+        <w:t>[  ]</w:t>
       </w:r>
       <w:proofErr w:type="gramEnd"/>
       <w:r>
         <w:rPr>
-          <w:b/>
-          <w:bCs/>
-          <w:sz w:val="32"/>
-          <w:szCs w:val="32"/>
-        </w:rPr>
-        <w:t xml:space="preserve"> Do List</w:t>
-      </w:r>
-    </w:p>
-    <w:p/>
-    <w:p>
-      <w:r>
-        <w:t>N/A</w:t>
-      </w:r>
-    </w:p>
-    <w:p/>
-    <w:p>
-      <w:pPr>
-        <w:jc w:val="center"/>
-        <w:rPr>
-          <w:b/>
-          <w:bCs/>
-          <w:sz w:val="32"/>
-          <w:szCs w:val="32"/>
-        </w:rPr>
-      </w:pPr>
-      <w:r>
-        <w:rPr>
-          <w:b/>
-          <w:bCs/>
-          <w:sz w:val="32"/>
-          <w:szCs w:val="32"/>
-        </w:rPr>
-        <w:t xml:space="preserve">Completed </w:t>
-      </w:r>
+          <w:rFonts w:ascii="Arial" w:hAnsi="Arial" w:cs="Arial"/>
+          <w:color w:val="333333"/>
+          <w:sz w:val="32"/>
+          <w:szCs w:val="32"/>
+          <w:shd w:val="clear" w:color="auto" w:fill="FFFFFF"/>
+        </w:rPr>
+        <w:t xml:space="preserve"> </w:t>
+      </w:r>
+      <w:r>
+        <w:rPr>
+          <w:rFonts w:ascii="Arial" w:hAnsi="Arial" w:cs="Arial"/>
+          <w:color w:val="333333"/>
+          <w:sz w:val="32"/>
+          <w:szCs w:val="32"/>
+          <w:shd w:val="clear" w:color="auto" w:fill="FFFFFF"/>
+        </w:rPr>
+        <w:t>The application includes functionality to add, update, and delete customer records. The following functionality was not observed: "When deleting a customer record, all of the customer’s appointments must be deleted first, due to foreign key constraints.".</w:t>
+      </w:r>
+    </w:p>
+    <w:p>
+      <w:pPr>
+        <w:rPr>
+          <w:rFonts w:ascii="Arial" w:hAnsi="Arial" w:cs="Arial"/>
+          <w:sz w:val="32"/>
+          <w:szCs w:val="32"/>
+        </w:rPr>
+      </w:pPr>
+    </w:p>
+    <w:p>
+      <w:pPr>
+        <w:rPr>
+          <w:rFonts w:ascii="Arial" w:hAnsi="Arial" w:cs="Arial"/>
+          <w:sz w:val="32"/>
+          <w:szCs w:val="32"/>
+        </w:rPr>
+      </w:pPr>
       <w:proofErr w:type="gramStart"/>
       <w:r>
         <w:rPr>
-          <w:b/>
-          <w:bCs/>
-          <w:sz w:val="32"/>
-          <w:szCs w:val="32"/>
-        </w:rPr>
-        <w:t>But</w:t>
+          <w:rFonts w:ascii="Arial" w:hAnsi="Arial" w:cs="Arial"/>
+          <w:color w:val="333333"/>
+          <w:sz w:val="32"/>
+          <w:szCs w:val="32"/>
+          <w:shd w:val="clear" w:color="auto" w:fill="FFFFFF"/>
+        </w:rPr>
+        <w:t>[  ]</w:t>
       </w:r>
       <w:proofErr w:type="gramEnd"/>
       <w:r>
         <w:rPr>
-          <w:b/>
-          <w:bCs/>
-          <w:sz w:val="32"/>
-          <w:szCs w:val="32"/>
-        </w:rPr>
-        <w:t xml:space="preserve"> Not Working Properly</w:t>
-      </w:r>
-    </w:p>
-    <w:p/>
-    <w:p>
-      <w:r>
-        <w:t>N/A</w:t>
-      </w:r>
-    </w:p>
-    <w:p/>
+          <w:rFonts w:ascii="Arial" w:hAnsi="Arial" w:cs="Arial"/>
+          <w:color w:val="333333"/>
+          <w:sz w:val="32"/>
+          <w:szCs w:val="32"/>
+          <w:shd w:val="clear" w:color="auto" w:fill="FFFFFF"/>
+        </w:rPr>
+        <w:t xml:space="preserve"> </w:t>
+      </w:r>
+      <w:r>
+        <w:rPr>
+          <w:rFonts w:ascii="Arial" w:hAnsi="Arial" w:cs="Arial"/>
+          <w:color w:val="333333"/>
+          <w:sz w:val="32"/>
+          <w:szCs w:val="32"/>
+          <w:shd w:val="clear" w:color="auto" w:fill="FFFFFF"/>
+        </w:rPr>
+        <w:t>The application includes functionality to add, update, and delete appointments. The appointment ID and type were not observed in the delete confirmation message.</w:t>
+      </w:r>
+    </w:p>
+    <w:p>
+      <w:pPr>
+        <w:rPr>
+          <w:rFonts w:ascii="Arial" w:hAnsi="Arial" w:cs="Arial"/>
+          <w:color w:val="333333"/>
+          <w:sz w:val="32"/>
+          <w:szCs w:val="32"/>
+          <w:shd w:val="clear" w:color="auto" w:fill="FFFFFF"/>
+        </w:rPr>
+      </w:pPr>
+    </w:p>
+    <w:p>
+      <w:pPr>
+        <w:rPr>
+          <w:rFonts w:ascii="Arial" w:hAnsi="Arial" w:cs="Arial"/>
+          <w:color w:val="333333"/>
+          <w:sz w:val="32"/>
+          <w:szCs w:val="32"/>
+          <w:shd w:val="clear" w:color="auto" w:fill="FFFFFF"/>
+        </w:rPr>
+      </w:pPr>
+    </w:p>
+    <w:p>
+      <w:pPr>
+        <w:rPr>
+          <w:rFonts w:ascii="Arial" w:hAnsi="Arial" w:cs="Arial"/>
+          <w:sz w:val="32"/>
+          <w:szCs w:val="32"/>
+        </w:rPr>
+      </w:pPr>
+      <w:proofErr w:type="gramStart"/>
+      <w:r>
+        <w:rPr>
+          <w:rFonts w:ascii="Arial" w:hAnsi="Arial" w:cs="Arial"/>
+          <w:color w:val="333333"/>
+          <w:sz w:val="32"/>
+          <w:szCs w:val="32"/>
+          <w:shd w:val="clear" w:color="auto" w:fill="FFFFFF"/>
+        </w:rPr>
+        <w:t>[  ]</w:t>
+      </w:r>
+      <w:proofErr w:type="gramEnd"/>
+      <w:r>
+        <w:rPr>
+          <w:rFonts w:ascii="Arial" w:hAnsi="Arial" w:cs="Arial"/>
+          <w:color w:val="333333"/>
+          <w:sz w:val="32"/>
+          <w:szCs w:val="32"/>
+          <w:shd w:val="clear" w:color="auto" w:fill="FFFFFF"/>
+        </w:rPr>
+        <w:t xml:space="preserve"> </w:t>
+      </w:r>
+      <w:r>
+        <w:rPr>
+          <w:rFonts w:ascii="Arial" w:hAnsi="Arial" w:cs="Arial"/>
+          <w:color w:val="333333"/>
+          <w:sz w:val="32"/>
+          <w:szCs w:val="32"/>
+          <w:shd w:val="clear" w:color="auto" w:fill="FFFFFF"/>
+        </w:rPr>
+        <w:t xml:space="preserve">The application includes a </w:t>
+      </w:r>
+      <w:proofErr w:type="spellStart"/>
+      <w:r>
+        <w:rPr>
+          <w:rFonts w:ascii="Arial" w:hAnsi="Arial" w:cs="Arial"/>
+          <w:color w:val="333333"/>
+          <w:sz w:val="32"/>
+          <w:szCs w:val="32"/>
+          <w:shd w:val="clear" w:color="auto" w:fill="FFFFFF"/>
+        </w:rPr>
+        <w:t>TableView</w:t>
+      </w:r>
+      <w:proofErr w:type="spellEnd"/>
+      <w:r>
+        <w:rPr>
+          <w:rFonts w:ascii="Arial" w:hAnsi="Arial" w:cs="Arial"/>
+          <w:color w:val="333333"/>
+          <w:sz w:val="32"/>
+          <w:szCs w:val="32"/>
+          <w:shd w:val="clear" w:color="auto" w:fill="FFFFFF"/>
+        </w:rPr>
+        <w:t xml:space="preserve"> of the appointments. The appointment Title was not observed in the view. The functionality to "enable the user to view appointment schedules by month and week using a </w:t>
+      </w:r>
+      <w:proofErr w:type="spellStart"/>
+      <w:r>
+        <w:rPr>
+          <w:rFonts w:ascii="Arial" w:hAnsi="Arial" w:cs="Arial"/>
+          <w:color w:val="333333"/>
+          <w:sz w:val="32"/>
+          <w:szCs w:val="32"/>
+          <w:shd w:val="clear" w:color="auto" w:fill="FFFFFF"/>
+        </w:rPr>
+        <w:t>TableView</w:t>
+      </w:r>
+      <w:proofErr w:type="spellEnd"/>
+      <w:r>
+        <w:rPr>
+          <w:rFonts w:ascii="Arial" w:hAnsi="Arial" w:cs="Arial"/>
+          <w:color w:val="333333"/>
+          <w:sz w:val="32"/>
+          <w:szCs w:val="32"/>
+          <w:shd w:val="clear" w:color="auto" w:fill="FFFFFF"/>
+        </w:rPr>
+        <w:t xml:space="preserve"> and allows the user to choose between these two options using tabs or radio buttons for filtering appointments" was not observed.</w:t>
+      </w:r>
+    </w:p>
+    <w:p>
+      <w:pPr>
+        <w:rPr>
+          <w:rFonts w:ascii="Arial" w:hAnsi="Arial" w:cs="Arial"/>
+          <w:color w:val="333333"/>
+          <w:sz w:val="32"/>
+          <w:szCs w:val="32"/>
+          <w:shd w:val="clear" w:color="auto" w:fill="FFFFFF"/>
+        </w:rPr>
+      </w:pPr>
+    </w:p>
+    <w:p>
+      <w:pPr>
+        <w:rPr>
+          <w:rFonts w:ascii="Arial" w:hAnsi="Arial" w:cs="Arial"/>
+          <w:color w:val="333333"/>
+          <w:sz w:val="32"/>
+          <w:szCs w:val="32"/>
+          <w:shd w:val="clear" w:color="auto" w:fill="FFFFFF"/>
+        </w:rPr>
+      </w:pPr>
+    </w:p>
+    <w:p>
+      <w:pPr>
+        <w:rPr>
+          <w:rFonts w:ascii="Arial" w:hAnsi="Arial" w:cs="Arial"/>
+          <w:sz w:val="32"/>
+          <w:szCs w:val="32"/>
+        </w:rPr>
+      </w:pPr>
+      <w:proofErr w:type="gramStart"/>
+      <w:r>
+        <w:rPr>
+          <w:rFonts w:ascii="Arial" w:hAnsi="Arial" w:cs="Arial"/>
+          <w:color w:val="333333"/>
+          <w:sz w:val="32"/>
+          <w:szCs w:val="32"/>
+          <w:shd w:val="clear" w:color="auto" w:fill="FFFFFF"/>
+        </w:rPr>
+        <w:t>[  ]</w:t>
+      </w:r>
+      <w:proofErr w:type="gramEnd"/>
+      <w:r>
+        <w:rPr>
+          <w:rFonts w:ascii="Arial" w:hAnsi="Arial" w:cs="Arial"/>
+          <w:color w:val="333333"/>
+          <w:sz w:val="32"/>
+          <w:szCs w:val="32"/>
+          <w:shd w:val="clear" w:color="auto" w:fill="FFFFFF"/>
+        </w:rPr>
+        <w:t xml:space="preserve"> </w:t>
+      </w:r>
+      <w:r>
+        <w:rPr>
+          <w:rFonts w:ascii="Arial" w:hAnsi="Arial" w:cs="Arial"/>
+          <w:color w:val="333333"/>
+          <w:sz w:val="32"/>
+          <w:szCs w:val="32"/>
+          <w:shd w:val="clear" w:color="auto" w:fill="FFFFFF"/>
+        </w:rPr>
+        <w:t>This aspect will be better assessed when aspect 'A3b' is complete.</w:t>
+      </w:r>
+    </w:p>
+    <w:p>
+      <w:pPr>
+        <w:rPr>
+          <w:rFonts w:ascii="Arial" w:hAnsi="Arial" w:cs="Arial"/>
+          <w:color w:val="333333"/>
+          <w:sz w:val="32"/>
+          <w:szCs w:val="32"/>
+          <w:shd w:val="clear" w:color="auto" w:fill="FFFFFF"/>
+        </w:rPr>
+      </w:pPr>
+    </w:p>
+    <w:p>
+      <w:pPr>
+        <w:rPr>
+          <w:rFonts w:ascii="Arial" w:hAnsi="Arial" w:cs="Arial"/>
+          <w:color w:val="333333"/>
+          <w:sz w:val="32"/>
+          <w:szCs w:val="32"/>
+          <w:shd w:val="clear" w:color="auto" w:fill="FFFFFF"/>
+        </w:rPr>
+      </w:pPr>
+    </w:p>
+    <w:p>
+      <w:pPr>
+        <w:rPr>
+          <w:rFonts w:ascii="Arial" w:hAnsi="Arial" w:cs="Arial"/>
+          <w:sz w:val="32"/>
+          <w:szCs w:val="32"/>
+        </w:rPr>
+      </w:pPr>
+      <w:proofErr w:type="gramStart"/>
+      <w:r>
+        <w:rPr>
+          <w:rFonts w:ascii="Arial" w:hAnsi="Arial" w:cs="Arial"/>
+          <w:color w:val="333333"/>
+          <w:sz w:val="32"/>
+          <w:szCs w:val="32"/>
+          <w:shd w:val="clear" w:color="auto" w:fill="FFFFFF"/>
+        </w:rPr>
+        <w:t>[  ]</w:t>
+      </w:r>
+      <w:proofErr w:type="gramEnd"/>
+      <w:r>
+        <w:rPr>
+          <w:rFonts w:ascii="Arial" w:hAnsi="Arial" w:cs="Arial"/>
+          <w:color w:val="333333"/>
+          <w:sz w:val="32"/>
+          <w:szCs w:val="32"/>
+          <w:shd w:val="clear" w:color="auto" w:fill="FFFFFF"/>
+        </w:rPr>
+        <w:t xml:space="preserve"> </w:t>
+      </w:r>
+      <w:r>
+        <w:rPr>
+          <w:rFonts w:ascii="Arial" w:hAnsi="Arial" w:cs="Arial"/>
+          <w:color w:val="333333"/>
+          <w:sz w:val="32"/>
+          <w:szCs w:val="32"/>
+          <w:shd w:val="clear" w:color="auto" w:fill="FFFFFF"/>
+        </w:rPr>
+        <w:t>The README.txt file includes most of the required information. The purpose was not observed in the file.</w:t>
+      </w:r>
+    </w:p>
+    <w:p>
+      <w:pPr>
+        <w:rPr>
+          <w:rFonts w:ascii="Arial" w:hAnsi="Arial" w:cs="Arial"/>
+          <w:color w:val="333333"/>
+          <w:sz w:val="32"/>
+          <w:szCs w:val="32"/>
+          <w:shd w:val="clear" w:color="auto" w:fill="FFFFFF"/>
+        </w:rPr>
+      </w:pPr>
+    </w:p>
+    <w:p>
+      <w:pPr>
+        <w:rPr>
+          <w:rFonts w:ascii="Arial" w:hAnsi="Arial" w:cs="Arial"/>
+          <w:color w:val="333333"/>
+          <w:sz w:val="32"/>
+          <w:szCs w:val="32"/>
+          <w:shd w:val="clear" w:color="auto" w:fill="FFFFFF"/>
+        </w:rPr>
+      </w:pPr>
+    </w:p>
+    <w:p>
+      <w:pPr>
+        <w:rPr>
+          <w:rFonts w:ascii="Arial" w:hAnsi="Arial" w:cs="Arial"/>
+          <w:sz w:val="32"/>
+          <w:szCs w:val="32"/>
+        </w:rPr>
+      </w:pPr>
+      <w:proofErr w:type="gramStart"/>
+      <w:r>
+        <w:rPr>
+          <w:rFonts w:ascii="Arial" w:hAnsi="Arial" w:cs="Arial"/>
+          <w:color w:val="333333"/>
+          <w:sz w:val="32"/>
+          <w:szCs w:val="32"/>
+          <w:shd w:val="clear" w:color="auto" w:fill="FFFFFF"/>
+        </w:rPr>
+        <w:t>[  ]</w:t>
+      </w:r>
+      <w:proofErr w:type="gramEnd"/>
+      <w:r>
+        <w:rPr>
+          <w:rFonts w:ascii="Arial" w:hAnsi="Arial" w:cs="Arial"/>
+          <w:color w:val="333333"/>
+          <w:sz w:val="32"/>
+          <w:szCs w:val="32"/>
+          <w:shd w:val="clear" w:color="auto" w:fill="FFFFFF"/>
+        </w:rPr>
+        <w:tab/>
+        <w:t xml:space="preserve"> </w:t>
+      </w:r>
+      <w:r>
+        <w:rPr>
+          <w:rFonts w:ascii="Arial" w:hAnsi="Arial" w:cs="Arial"/>
+          <w:color w:val="333333"/>
+          <w:sz w:val="32"/>
+          <w:szCs w:val="32"/>
+          <w:shd w:val="clear" w:color="auto" w:fill="FFFFFF"/>
+        </w:rPr>
+        <w:t>This aspect will be better assessed when all aspects are complete.</w:t>
+      </w:r>
+    </w:p>
+    <w:p>
+      <w:pPr>
+        <w:tabs>
+          <w:tab w:val="left" w:pos="1493"/>
+        </w:tabs>
+        <w:rPr>
+          <w:rFonts w:ascii="Arial" w:hAnsi="Arial" w:cs="Arial"/>
+          <w:sz w:val="32"/>
+          <w:szCs w:val="32"/>
+        </w:rPr>
+      </w:pPr>
+    </w:p>
     <w:sectPr>
       <w:pgSz w:w="12240" w:h="15840"/>
       <w:pgMar w:top="1440" w:right="1440" w:bottom="1440" w:left="1440" w:header="720" w:footer="720" w:gutter="0"/>
@@ -500,6 +840,10 @@
   <w:style w:type="paragraph" w:default="1" w:styleId="Normal">
     <w:name w:val="Normal"/>
     <w:qFormat/>
+    <w:rsid w:val="00BD4987"/>
+    <w:rPr>
+      <w:rFonts w:ascii="Times New Roman" w:eastAsia="Times New Roman" w:hAnsi="Times New Roman" w:cs="Times New Roman"/>
+    </w:rPr>
   </w:style>
   <w:style w:type="character" w:default="1" w:styleId="DefaultParagraphFont">
     <w:name w:val="Default Paragraph Font"/>

</xml_diff>

<commit_message>
final commit passed C195
</commit_message>
<xml_diff>
--- a/C195/helps/C195 Remaining To Do List.docx
+++ b/C195/helps/C195 Remaining To Do List.docx
@@ -44,18 +44,154 @@
           <w:szCs w:val="32"/>
         </w:rPr>
       </w:pPr>
-      <w:proofErr w:type="gramStart"/>
-      <w:r>
-        <w:rPr>
-          <w:rFonts w:ascii="Arial" w:hAnsi="Arial" w:cs="Arial"/>
-          <w:color w:val="333333"/>
-          <w:sz w:val="32"/>
-          <w:szCs w:val="32"/>
-          <w:shd w:val="clear" w:color="auto" w:fill="FFFFFF"/>
-        </w:rPr>
-        <w:t>[  ]</w:t>
-      </w:r>
-      <w:proofErr w:type="gramEnd"/>
+      <w:r>
+        <w:rPr>
+          <w:rFonts w:ascii="Arial" w:hAnsi="Arial" w:cs="Arial"/>
+          <w:color w:val="333333"/>
+          <w:sz w:val="32"/>
+          <w:szCs w:val="32"/>
+          <w:shd w:val="clear" w:color="auto" w:fill="FFFFFF"/>
+        </w:rPr>
+        <w:t>[</w:t>
+      </w:r>
+      <w:r>
+        <w:rPr>
+          <w:rFonts w:ascii="Arial" w:hAnsi="Arial" w:cs="Arial"/>
+          <w:color w:val="333333"/>
+          <w:sz w:val="32"/>
+          <w:szCs w:val="32"/>
+          <w:shd w:val="clear" w:color="auto" w:fill="FFFFFF"/>
+        </w:rPr>
+        <w:t>X</w:t>
+      </w:r>
+      <w:r>
+        <w:rPr>
+          <w:rFonts w:ascii="Arial" w:hAnsi="Arial" w:cs="Arial"/>
+          <w:color w:val="333333"/>
+          <w:sz w:val="32"/>
+          <w:szCs w:val="32"/>
+          <w:shd w:val="clear" w:color="auto" w:fill="FFFFFF"/>
+        </w:rPr>
+        <w:t xml:space="preserve">] </w:t>
+      </w:r>
+      <w:r>
+        <w:rPr>
+          <w:rFonts w:ascii="Arial" w:hAnsi="Arial" w:cs="Arial"/>
+          <w:color w:val="333333"/>
+          <w:sz w:val="32"/>
+          <w:szCs w:val="32"/>
+          <w:shd w:val="clear" w:color="auto" w:fill="FFFFFF"/>
+        </w:rPr>
+        <w:t>The application includes functionality to add, update, and delete customer records. The following functionality was not observed: "When deleting a customer record, all of the customer’s appointments must be deleted first, due to foreign key constraints.".</w:t>
+      </w:r>
+    </w:p>
+    <w:p>
+      <w:pPr>
+        <w:rPr>
+          <w:rFonts w:ascii="Arial" w:hAnsi="Arial" w:cs="Arial"/>
+          <w:sz w:val="32"/>
+          <w:szCs w:val="32"/>
+        </w:rPr>
+      </w:pPr>
+    </w:p>
+    <w:p>
+      <w:pPr>
+        <w:rPr>
+          <w:rFonts w:ascii="Arial" w:hAnsi="Arial" w:cs="Arial"/>
+          <w:sz w:val="32"/>
+          <w:szCs w:val="32"/>
+        </w:rPr>
+      </w:pPr>
+      <w:r>
+        <w:rPr>
+          <w:rFonts w:ascii="Arial" w:hAnsi="Arial" w:cs="Arial"/>
+          <w:color w:val="333333"/>
+          <w:sz w:val="32"/>
+          <w:szCs w:val="32"/>
+          <w:shd w:val="clear" w:color="auto" w:fill="FFFFFF"/>
+        </w:rPr>
+        <w:t>[</w:t>
+      </w:r>
+      <w:r>
+        <w:rPr>
+          <w:rFonts w:ascii="Arial" w:hAnsi="Arial" w:cs="Arial"/>
+          <w:color w:val="333333"/>
+          <w:sz w:val="32"/>
+          <w:szCs w:val="32"/>
+          <w:shd w:val="clear" w:color="auto" w:fill="FFFFFF"/>
+        </w:rPr>
+        <w:t>X</w:t>
+      </w:r>
+      <w:r>
+        <w:rPr>
+          <w:rFonts w:ascii="Arial" w:hAnsi="Arial" w:cs="Arial"/>
+          <w:color w:val="333333"/>
+          <w:sz w:val="32"/>
+          <w:szCs w:val="32"/>
+          <w:shd w:val="clear" w:color="auto" w:fill="FFFFFF"/>
+        </w:rPr>
+        <w:t xml:space="preserve">] </w:t>
+      </w:r>
+      <w:r>
+        <w:rPr>
+          <w:rFonts w:ascii="Arial" w:hAnsi="Arial" w:cs="Arial"/>
+          <w:color w:val="333333"/>
+          <w:sz w:val="32"/>
+          <w:szCs w:val="32"/>
+          <w:shd w:val="clear" w:color="auto" w:fill="FFFFFF"/>
+        </w:rPr>
+        <w:t>The application includes functionality to add, update, and delete appointments. The appointment ID and type were not observed in the delete confirmation message.</w:t>
+      </w:r>
+    </w:p>
+    <w:p>
+      <w:pPr>
+        <w:rPr>
+          <w:rFonts w:ascii="Arial" w:hAnsi="Arial" w:cs="Arial"/>
+          <w:color w:val="333333"/>
+          <w:sz w:val="32"/>
+          <w:szCs w:val="32"/>
+          <w:shd w:val="clear" w:color="auto" w:fill="FFFFFF"/>
+        </w:rPr>
+      </w:pPr>
+    </w:p>
+    <w:p>
+      <w:pPr>
+        <w:rPr>
+          <w:rFonts w:ascii="Arial" w:hAnsi="Arial" w:cs="Arial"/>
+          <w:sz w:val="32"/>
+          <w:szCs w:val="32"/>
+        </w:rPr>
+      </w:pPr>
+      <w:r>
+        <w:rPr>
+          <w:rFonts w:ascii="Arial" w:hAnsi="Arial" w:cs="Arial"/>
+          <w:color w:val="333333"/>
+          <w:sz w:val="32"/>
+          <w:szCs w:val="32"/>
+          <w:shd w:val="clear" w:color="auto" w:fill="FFFFFF"/>
+        </w:rPr>
+        <w:t>[</w:t>
+      </w:r>
+      <w:r>
+        <w:rPr>
+          <w:rFonts w:ascii="Arial" w:hAnsi="Arial" w:cs="Arial"/>
+          <w:color w:val="333333"/>
+          <w:sz w:val="32"/>
+          <w:szCs w:val="32"/>
+          <w:shd w:val="clear" w:color="auto" w:fill="FFFFFF"/>
+        </w:rPr>
+        <w:t>X</w:t>
+      </w:r>
+      <w:r>
+        <w:rPr>
+          <w:rFonts w:ascii="Arial" w:hAnsi="Arial" w:cs="Arial"/>
+          <w:color w:val="333333"/>
+          <w:sz w:val="32"/>
+          <w:szCs w:val="32"/>
+          <w:shd w:val="clear" w:color="auto" w:fill="FFFFFF"/>
+        </w:rPr>
+        <w:t>]</w:t>
+      </w:r>
       <w:r>
         <w:rPr>
           <w:rFonts w:ascii="Arial" w:hAnsi="Arial" w:cs="Arial"/>
@@ -74,119 +210,6 @@
           <w:szCs w:val="32"/>
           <w:shd w:val="clear" w:color="auto" w:fill="FFFFFF"/>
         </w:rPr>
-        <w:t>The application includes functionality to add, update, and delete customer records. The following functionality was not observed: "When deleting a customer record, all of the customer’s appointments must be deleted first, due to foreign key constraints.".</w:t>
-      </w:r>
-    </w:p>
-    <w:p>
-      <w:pPr>
-        <w:rPr>
-          <w:rFonts w:ascii="Arial" w:hAnsi="Arial" w:cs="Arial"/>
-          <w:sz w:val="32"/>
-          <w:szCs w:val="32"/>
-        </w:rPr>
-      </w:pPr>
-    </w:p>
-    <w:p>
-      <w:pPr>
-        <w:rPr>
-          <w:rFonts w:ascii="Arial" w:hAnsi="Arial" w:cs="Arial"/>
-          <w:sz w:val="32"/>
-          <w:szCs w:val="32"/>
-        </w:rPr>
-      </w:pPr>
-      <w:proofErr w:type="gramStart"/>
-      <w:r>
-        <w:rPr>
-          <w:rFonts w:ascii="Arial" w:hAnsi="Arial" w:cs="Arial"/>
-          <w:color w:val="333333"/>
-          <w:sz w:val="32"/>
-          <w:szCs w:val="32"/>
-          <w:shd w:val="clear" w:color="auto" w:fill="FFFFFF"/>
-        </w:rPr>
-        <w:t>[  ]</w:t>
-      </w:r>
-      <w:proofErr w:type="gramEnd"/>
-      <w:r>
-        <w:rPr>
-          <w:rFonts w:ascii="Arial" w:hAnsi="Arial" w:cs="Arial"/>
-          <w:color w:val="333333"/>
-          <w:sz w:val="32"/>
-          <w:szCs w:val="32"/>
-          <w:shd w:val="clear" w:color="auto" w:fill="FFFFFF"/>
-        </w:rPr>
-        <w:t xml:space="preserve"> </w:t>
-      </w:r>
-      <w:r>
-        <w:rPr>
-          <w:rFonts w:ascii="Arial" w:hAnsi="Arial" w:cs="Arial"/>
-          <w:color w:val="333333"/>
-          <w:sz w:val="32"/>
-          <w:szCs w:val="32"/>
-          <w:shd w:val="clear" w:color="auto" w:fill="FFFFFF"/>
-        </w:rPr>
-        <w:t>The application includes functionality to add, update, and delete appointments. The appointment ID and type were not observed in the delete confirmation message.</w:t>
-      </w:r>
-    </w:p>
-    <w:p>
-      <w:pPr>
-        <w:rPr>
-          <w:rFonts w:ascii="Arial" w:hAnsi="Arial" w:cs="Arial"/>
-          <w:color w:val="333333"/>
-          <w:sz w:val="32"/>
-          <w:szCs w:val="32"/>
-          <w:shd w:val="clear" w:color="auto" w:fill="FFFFFF"/>
-        </w:rPr>
-      </w:pPr>
-    </w:p>
-    <w:p>
-      <w:pPr>
-        <w:rPr>
-          <w:rFonts w:ascii="Arial" w:hAnsi="Arial" w:cs="Arial"/>
-          <w:color w:val="333333"/>
-          <w:sz w:val="32"/>
-          <w:szCs w:val="32"/>
-          <w:shd w:val="clear" w:color="auto" w:fill="FFFFFF"/>
-        </w:rPr>
-      </w:pPr>
-    </w:p>
-    <w:p>
-      <w:pPr>
-        <w:rPr>
-          <w:rFonts w:ascii="Arial" w:hAnsi="Arial" w:cs="Arial"/>
-          <w:sz w:val="32"/>
-          <w:szCs w:val="32"/>
-        </w:rPr>
-      </w:pPr>
-      <w:proofErr w:type="gramStart"/>
-      <w:r>
-        <w:rPr>
-          <w:rFonts w:ascii="Arial" w:hAnsi="Arial" w:cs="Arial"/>
-          <w:color w:val="333333"/>
-          <w:sz w:val="32"/>
-          <w:szCs w:val="32"/>
-          <w:shd w:val="clear" w:color="auto" w:fill="FFFFFF"/>
-        </w:rPr>
-        <w:t>[  ]</w:t>
-      </w:r>
-      <w:proofErr w:type="gramEnd"/>
-      <w:r>
-        <w:rPr>
-          <w:rFonts w:ascii="Arial" w:hAnsi="Arial" w:cs="Arial"/>
-          <w:color w:val="333333"/>
-          <w:sz w:val="32"/>
-          <w:szCs w:val="32"/>
-          <w:shd w:val="clear" w:color="auto" w:fill="FFFFFF"/>
-        </w:rPr>
-        <w:t xml:space="preserve"> </w:t>
-      </w:r>
-      <w:r>
-        <w:rPr>
-          <w:rFonts w:ascii="Arial" w:hAnsi="Arial" w:cs="Arial"/>
-          <w:color w:val="333333"/>
-          <w:sz w:val="32"/>
-          <w:szCs w:val="32"/>
-          <w:shd w:val="clear" w:color="auto" w:fill="FFFFFF"/>
-        </w:rPr>
         <w:t xml:space="preserve">The application includes a </w:t>
       </w:r>
       <w:proofErr w:type="spellStart"/>
@@ -249,42 +272,39 @@
       <w:pPr>
         <w:rPr>
           <w:rFonts w:ascii="Arial" w:hAnsi="Arial" w:cs="Arial"/>
-          <w:color w:val="333333"/>
-          <w:sz w:val="32"/>
-          <w:szCs w:val="32"/>
-          <w:shd w:val="clear" w:color="auto" w:fill="FFFFFF"/>
-        </w:rPr>
-      </w:pPr>
-    </w:p>
-    <w:p>
-      <w:pPr>
-        <w:rPr>
-          <w:rFonts w:ascii="Arial" w:hAnsi="Arial" w:cs="Arial"/>
-          <w:sz w:val="32"/>
-          <w:szCs w:val="32"/>
-        </w:rPr>
-      </w:pPr>
-      <w:proofErr w:type="gramStart"/>
-      <w:r>
-        <w:rPr>
-          <w:rFonts w:ascii="Arial" w:hAnsi="Arial" w:cs="Arial"/>
-          <w:color w:val="333333"/>
-          <w:sz w:val="32"/>
-          <w:szCs w:val="32"/>
-          <w:shd w:val="clear" w:color="auto" w:fill="FFFFFF"/>
-        </w:rPr>
-        <w:t>[  ]</w:t>
-      </w:r>
-      <w:proofErr w:type="gramEnd"/>
-      <w:r>
-        <w:rPr>
-          <w:rFonts w:ascii="Arial" w:hAnsi="Arial" w:cs="Arial"/>
-          <w:color w:val="333333"/>
-          <w:sz w:val="32"/>
-          <w:szCs w:val="32"/>
-          <w:shd w:val="clear" w:color="auto" w:fill="FFFFFF"/>
-        </w:rPr>
-        <w:t xml:space="preserve"> </w:t>
+          <w:sz w:val="32"/>
+          <w:szCs w:val="32"/>
+        </w:rPr>
+      </w:pPr>
+      <w:r>
+        <w:rPr>
+          <w:rFonts w:ascii="Arial" w:hAnsi="Arial" w:cs="Arial"/>
+          <w:color w:val="333333"/>
+          <w:sz w:val="32"/>
+          <w:szCs w:val="32"/>
+          <w:shd w:val="clear" w:color="auto" w:fill="FFFFFF"/>
+        </w:rPr>
+        <w:t>[</w:t>
+      </w:r>
+      <w:r>
+        <w:rPr>
+          <w:rFonts w:ascii="Arial" w:hAnsi="Arial" w:cs="Arial"/>
+          <w:color w:val="333333"/>
+          <w:sz w:val="32"/>
+          <w:szCs w:val="32"/>
+          <w:shd w:val="clear" w:color="auto" w:fill="FFFFFF"/>
+        </w:rPr>
+        <w:t>X</w:t>
+      </w:r>
+      <w:r>
+        <w:rPr>
+          <w:rFonts w:ascii="Arial" w:hAnsi="Arial" w:cs="Arial"/>
+          <w:color w:val="333333"/>
+          <w:sz w:val="32"/>
+          <w:szCs w:val="32"/>
+          <w:shd w:val="clear" w:color="auto" w:fill="FFFFFF"/>
+        </w:rPr>
+        <w:t xml:space="preserve">] </w:t>
       </w:r>
       <w:r>
         <w:rPr>
@@ -312,42 +332,39 @@
       <w:pPr>
         <w:rPr>
           <w:rFonts w:ascii="Arial" w:hAnsi="Arial" w:cs="Arial"/>
-          <w:color w:val="333333"/>
-          <w:sz w:val="32"/>
-          <w:szCs w:val="32"/>
-          <w:shd w:val="clear" w:color="auto" w:fill="FFFFFF"/>
-        </w:rPr>
-      </w:pPr>
-    </w:p>
-    <w:p>
-      <w:pPr>
-        <w:rPr>
-          <w:rFonts w:ascii="Arial" w:hAnsi="Arial" w:cs="Arial"/>
-          <w:sz w:val="32"/>
-          <w:szCs w:val="32"/>
-        </w:rPr>
-      </w:pPr>
-      <w:proofErr w:type="gramStart"/>
-      <w:r>
-        <w:rPr>
-          <w:rFonts w:ascii="Arial" w:hAnsi="Arial" w:cs="Arial"/>
-          <w:color w:val="333333"/>
-          <w:sz w:val="32"/>
-          <w:szCs w:val="32"/>
-          <w:shd w:val="clear" w:color="auto" w:fill="FFFFFF"/>
-        </w:rPr>
-        <w:t>[  ]</w:t>
-      </w:r>
-      <w:proofErr w:type="gramEnd"/>
-      <w:r>
-        <w:rPr>
-          <w:rFonts w:ascii="Arial" w:hAnsi="Arial" w:cs="Arial"/>
-          <w:color w:val="333333"/>
-          <w:sz w:val="32"/>
-          <w:szCs w:val="32"/>
-          <w:shd w:val="clear" w:color="auto" w:fill="FFFFFF"/>
-        </w:rPr>
-        <w:t xml:space="preserve"> </w:t>
+          <w:sz w:val="32"/>
+          <w:szCs w:val="32"/>
+        </w:rPr>
+      </w:pPr>
+      <w:r>
+        <w:rPr>
+          <w:rFonts w:ascii="Arial" w:hAnsi="Arial" w:cs="Arial"/>
+          <w:color w:val="333333"/>
+          <w:sz w:val="32"/>
+          <w:szCs w:val="32"/>
+          <w:shd w:val="clear" w:color="auto" w:fill="FFFFFF"/>
+        </w:rPr>
+        <w:t>[</w:t>
+      </w:r>
+      <w:r>
+        <w:rPr>
+          <w:rFonts w:ascii="Arial" w:hAnsi="Arial" w:cs="Arial"/>
+          <w:color w:val="333333"/>
+          <w:sz w:val="32"/>
+          <w:szCs w:val="32"/>
+          <w:shd w:val="clear" w:color="auto" w:fill="FFFFFF"/>
+        </w:rPr>
+        <w:t>X</w:t>
+      </w:r>
+      <w:r>
+        <w:rPr>
+          <w:rFonts w:ascii="Arial" w:hAnsi="Arial" w:cs="Arial"/>
+          <w:color w:val="333333"/>
+          <w:sz w:val="32"/>
+          <w:szCs w:val="32"/>
+          <w:shd w:val="clear" w:color="auto" w:fill="FFFFFF"/>
+        </w:rPr>
+        <w:t xml:space="preserve">] </w:t>
       </w:r>
       <w:r>
         <w:rPr>
@@ -375,42 +392,48 @@
       <w:pPr>
         <w:rPr>
           <w:rFonts w:ascii="Arial" w:hAnsi="Arial" w:cs="Arial"/>
-          <w:color w:val="333333"/>
-          <w:sz w:val="32"/>
-          <w:szCs w:val="32"/>
-          <w:shd w:val="clear" w:color="auto" w:fill="FFFFFF"/>
-        </w:rPr>
-      </w:pPr>
-    </w:p>
-    <w:p>
-      <w:pPr>
-        <w:rPr>
-          <w:rFonts w:ascii="Arial" w:hAnsi="Arial" w:cs="Arial"/>
-          <w:sz w:val="32"/>
-          <w:szCs w:val="32"/>
-        </w:rPr>
-      </w:pPr>
-      <w:proofErr w:type="gramStart"/>
-      <w:r>
-        <w:rPr>
-          <w:rFonts w:ascii="Arial" w:hAnsi="Arial" w:cs="Arial"/>
-          <w:color w:val="333333"/>
-          <w:sz w:val="32"/>
-          <w:szCs w:val="32"/>
-          <w:shd w:val="clear" w:color="auto" w:fill="FFFFFF"/>
-        </w:rPr>
-        <w:t>[  ]</w:t>
-      </w:r>
-      <w:proofErr w:type="gramEnd"/>
-      <w:r>
-        <w:rPr>
-          <w:rFonts w:ascii="Arial" w:hAnsi="Arial" w:cs="Arial"/>
-          <w:color w:val="333333"/>
-          <w:sz w:val="32"/>
-          <w:szCs w:val="32"/>
-          <w:shd w:val="clear" w:color="auto" w:fill="FFFFFF"/>
-        </w:rPr>
-        <w:tab/>
+          <w:sz w:val="32"/>
+          <w:szCs w:val="32"/>
+        </w:rPr>
+      </w:pPr>
+      <w:r>
+        <w:rPr>
+          <w:rFonts w:ascii="Arial" w:hAnsi="Arial" w:cs="Arial"/>
+          <w:color w:val="333333"/>
+          <w:sz w:val="32"/>
+          <w:szCs w:val="32"/>
+          <w:shd w:val="clear" w:color="auto" w:fill="FFFFFF"/>
+        </w:rPr>
+        <w:t>[</w:t>
+      </w:r>
+      <w:r>
+        <w:rPr>
+          <w:rFonts w:ascii="Arial" w:hAnsi="Arial" w:cs="Arial"/>
+          <w:color w:val="333333"/>
+          <w:sz w:val="32"/>
+          <w:szCs w:val="32"/>
+          <w:shd w:val="clear" w:color="auto" w:fill="FFFFFF"/>
+        </w:rPr>
+        <w:t>X</w:t>
+      </w:r>
+      <w:r>
+        <w:rPr>
+          <w:rFonts w:ascii="Arial" w:hAnsi="Arial" w:cs="Arial"/>
+          <w:color w:val="333333"/>
+          <w:sz w:val="32"/>
+          <w:szCs w:val="32"/>
+          <w:shd w:val="clear" w:color="auto" w:fill="FFFFFF"/>
+        </w:rPr>
+        <w:t>]</w:t>
+      </w:r>
+      <w:r>
+        <w:rPr>
+          <w:rFonts w:ascii="Arial" w:hAnsi="Arial" w:cs="Arial"/>
+          <w:color w:val="333333"/>
+          <w:sz w:val="32"/>
+          <w:szCs w:val="32"/>
+          <w:shd w:val="clear" w:color="auto" w:fill="FFFFFF"/>
+        </w:rPr>
         <w:t xml:space="preserve"> </w:t>
       </w:r>
       <w:r>

</xml_diff>